<commit_message>
"Mise à jour de l'étude comparative. En attente d'une dernière correction"
</commit_message>
<xml_diff>
--- a/etude-comparative/etude_comparative.docx
+++ b/etude-comparative/etude_comparative.docx
@@ -3397,6 +3397,9 @@
         </w:rPr>
       </w:pPr>
       <w:r>
+        <w:rPr>
+          <w:noProof/>
+        </w:rPr>
         <w:drawing>
           <wp:anchor distT="0" distB="0" distL="114300" distR="114300" simplePos="0" relativeHeight="251671552" behindDoc="0" locked="0" layoutInCell="1" allowOverlap="1" wp14:anchorId="3DBDDACA" wp14:editId="11E918EC">
             <wp:simplePos x="0" y="0"/>
@@ -3476,6 +3479,9 @@
         </w:rPr>
       </w:pPr>
       <w:r>
+        <w:rPr>
+          <w:noProof/>
+        </w:rPr>
         <w:drawing>
           <wp:anchor distT="0" distB="0" distL="114300" distR="114300" simplePos="0" relativeHeight="251672576" behindDoc="0" locked="0" layoutInCell="1" allowOverlap="1" wp14:anchorId="6D009982" wp14:editId="5FF84D46">
             <wp:simplePos x="0" y="0"/>
@@ -3547,6 +3553,9 @@
         </w:rPr>
       </w:pPr>
       <w:r>
+        <w:rPr>
+          <w:noProof/>
+        </w:rPr>
         <w:drawing>
           <wp:anchor distT="0" distB="0" distL="114300" distR="114300" simplePos="0" relativeHeight="251670528" behindDoc="0" locked="0" layoutInCell="1" allowOverlap="1" wp14:anchorId="75DED14D" wp14:editId="7EEEE0A7">
             <wp:simplePos x="0" y="0"/>
@@ -3690,6 +3699,9 @@
         </w:rPr>
       </w:pPr>
       <w:r>
+        <w:rPr>
+          <w:noProof/>
+        </w:rPr>
         <w:drawing>
           <wp:anchor distT="0" distB="0" distL="114300" distR="114300" simplePos="0" relativeHeight="251673600" behindDoc="0" locked="0" layoutInCell="1" allowOverlap="1" wp14:anchorId="14FB2B43" wp14:editId="702C6A8E">
             <wp:simplePos x="0" y="0"/>
@@ -4250,7 +4262,55 @@
           <w:color w:val="auto"/>
           <w:u w:val="none"/>
         </w:rPr>
-        <w:t>L’étude comparative réalisées à l’aide de diverses documentations plus ou moins sérieuses, divers avis plus ou moins objectif, affiné par un test succinct des différentes solutions, ont permis de mettre en avant les points forts et les points faibles de chacun.</w:t>
+        <w:t>L’étude comparative réalisées à l’aide de diverses documentations plus ou moins sérieuses, divers avis plus ou moins objectif</w:t>
+      </w:r>
+      <w:r>
+        <w:rPr>
+          <w:rStyle w:val="Emphaseintense"/>
+          <w:color w:val="auto"/>
+          <w:u w:val="none"/>
+        </w:rPr>
+        <w:t>s</w:t>
+      </w:r>
+      <w:r>
+        <w:rPr>
+          <w:rStyle w:val="Emphaseintense"/>
+          <w:color w:val="auto"/>
+          <w:u w:val="none"/>
+        </w:rPr>
+        <w:t>, affiné par un test succinct des différentes solutions, ont permis de mettre en a</w:t>
+      </w:r>
+      <w:r>
+        <w:rPr>
+          <w:rStyle w:val="Emphaseintense"/>
+          <w:color w:val="auto"/>
+          <w:u w:val="none"/>
+        </w:rPr>
+        <w:t>vant les points forts et le</w:t>
+      </w:r>
+      <w:r>
+        <w:rPr>
+          <w:rStyle w:val="Emphaseintense"/>
+          <w:color w:val="auto"/>
+          <w:u w:val="none"/>
+        </w:rPr>
+        <w:t>s faibles</w:t>
+      </w:r>
+      <w:r>
+        <w:rPr>
+          <w:rStyle w:val="Emphaseintense"/>
+          <w:color w:val="auto"/>
+          <w:u w:val="none"/>
+        </w:rPr>
+        <w:t>ses</w:t>
+      </w:r>
+      <w:r>
+        <w:rPr>
+          <w:rStyle w:val="Emphaseintense"/>
+          <w:color w:val="auto"/>
+          <w:u w:val="none"/>
+        </w:rPr>
+        <w:t xml:space="preserve"> de chacun.</w:t>
       </w:r>
     </w:p>
     <w:p>
@@ -4277,7 +4337,23 @@
           <w:u w:val="none"/>
         </w:rPr>
         <w:tab/>
-        <w:t xml:space="preserve">Tout d’abord, il faut savoir qu’il n’y a pas réellement de solution meilleure que l’autre dans un référentiel neutre, mais il est clair que l’un ou l’autre produit </w:t>
+        <w:t>Tout d’abord, il faut savoir qu’il n’y a pas réellem</w:t>
+      </w:r>
+      <w:r>
+        <w:rPr>
+          <w:rStyle w:val="Emphaseintense"/>
+          <w:color w:val="auto"/>
+          <w:u w:val="none"/>
+        </w:rPr>
+        <w:t xml:space="preserve">ent une solution meilleure qu’une </w:t>
+      </w:r>
+      <w:r>
+        <w:rPr>
+          <w:rStyle w:val="Emphaseintense"/>
+          <w:color w:val="auto"/>
+          <w:u w:val="none"/>
+        </w:rPr>
+        <w:t xml:space="preserve">autre dans un référentiel neutre, mais il est clair que l’un ou l’autre produit </w:t>
       </w:r>
       <w:r>
         <w:rPr>
@@ -4312,7 +4388,23 @@
           <w:u w:val="none"/>
         </w:rPr>
         <w:tab/>
-        <w:t xml:space="preserve">Tout d’abord, l’étude comparative </w:t>
+        <w:t>L</w:t>
+      </w:r>
+      <w:r>
+        <w:rPr>
+          <w:rStyle w:val="Emphaseintense"/>
+          <w:color w:val="auto"/>
+          <w:u w:val="none"/>
+        </w:rPr>
+        <w:t>’étude comparative a</w:t>
+      </w:r>
+      <w:r>
+        <w:rPr>
+          <w:rStyle w:val="Emphaseintense"/>
+          <w:color w:val="auto"/>
+          <w:u w:val="none"/>
+        </w:rPr>
+        <w:t xml:space="preserve"> permis d’exclure </w:t>
       </w:r>
       <w:proofErr w:type="spellStart"/>
       <w:r>
@@ -4321,7 +4413,7 @@
           <w:color w:val="auto"/>
           <w:u w:val="none"/>
         </w:rPr>
-        <w:t>à</w:t>
+        <w:t>Zabbix</w:t>
       </w:r>
       <w:proofErr w:type="spellEnd"/>
       <w:r>
@@ -4330,7 +4422,39 @@
           <w:color w:val="auto"/>
           <w:u w:val="none"/>
         </w:rPr>
-        <w:t xml:space="preserve"> permis d’exclure </w:t>
+        <w:t xml:space="preserve"> comme solution. La qualité du produit n’est pas remise en cause, mais </w:t>
+      </w:r>
+      <w:r>
+        <w:rPr>
+          <w:rStyle w:val="Emphaseintense"/>
+          <w:color w:val="auto"/>
+          <w:u w:val="none"/>
+        </w:rPr>
+        <w:t>celui-ci</w:t>
+      </w:r>
+      <w:r>
+        <w:rPr>
+          <w:rStyle w:val="Emphaseintense"/>
+          <w:color w:val="auto"/>
+          <w:u w:val="none"/>
+        </w:rPr>
+        <w:t xml:space="preserve"> n’est simplement pas adapt</w:t>
+      </w:r>
+      <w:r>
+        <w:rPr>
+          <w:rStyle w:val="Emphaseintense"/>
+          <w:color w:val="auto"/>
+          <w:u w:val="none"/>
+        </w:rPr>
+        <w:t>é</w:t>
+      </w:r>
+      <w:r>
+        <w:rPr>
+          <w:rStyle w:val="Emphaseintense"/>
+          <w:color w:val="auto"/>
+          <w:u w:val="none"/>
+        </w:rPr>
+        <w:t xml:space="preserve"> à nos besoins. </w:t>
       </w:r>
       <w:proofErr w:type="spellStart"/>
       <w:r>
@@ -4339,7 +4463,15 @@
           <w:color w:val="auto"/>
           <w:u w:val="none"/>
         </w:rPr>
-        <w:t>Zabbix</w:t>
+        <w:t>Zabb</w:t>
+      </w:r>
+      <w:r>
+        <w:rPr>
+          <w:rStyle w:val="Emphaseintense"/>
+          <w:color w:val="auto"/>
+          <w:u w:val="none"/>
+        </w:rPr>
+        <w:t>ix</w:t>
       </w:r>
       <w:proofErr w:type="spellEnd"/>
       <w:r>
@@ -4348,57 +4480,31 @@
           <w:color w:val="auto"/>
           <w:u w:val="none"/>
         </w:rPr>
-        <w:t xml:space="preserve"> comme solution. La qualité du produit n’est pas remise en cause, mais </w:t>
-      </w:r>
-      <w:r>
-        <w:rPr>
-          <w:rStyle w:val="Emphaseintense"/>
-          <w:color w:val="auto"/>
-          <w:u w:val="none"/>
-        </w:rPr>
-        <w:t>celui-ci</w:t>
-      </w:r>
-      <w:r>
-        <w:rPr>
-          <w:rStyle w:val="Emphaseintense"/>
-          <w:color w:val="auto"/>
-          <w:u w:val="none"/>
-        </w:rPr>
-        <w:t xml:space="preserve"> n’est simplement pas adapt</w:t>
-      </w:r>
-      <w:r>
-        <w:rPr>
-          <w:rStyle w:val="Emphaseintense"/>
-          <w:color w:val="auto"/>
-          <w:u w:val="none"/>
-        </w:rPr>
-        <w:t>é</w:t>
-      </w:r>
-      <w:r>
-        <w:rPr>
-          <w:rStyle w:val="Emphaseintense"/>
-          <w:color w:val="auto"/>
-          <w:u w:val="none"/>
-        </w:rPr>
-        <w:t xml:space="preserve"> à nos besoins. </w:t>
-      </w:r>
-      <w:proofErr w:type="spellStart"/>
-      <w:r>
-        <w:rPr>
-          <w:rStyle w:val="Emphaseintense"/>
-          <w:color w:val="auto"/>
-          <w:u w:val="none"/>
-        </w:rPr>
-        <w:t>Zabbix</w:t>
-      </w:r>
-      <w:proofErr w:type="spellEnd"/>
-      <w:r>
-        <w:rPr>
-          <w:rStyle w:val="Emphaseintense"/>
-          <w:color w:val="auto"/>
-          <w:u w:val="none"/>
-        </w:rPr>
-        <w:t xml:space="preserve"> pêche surtout au niveau de la performance, dû entre autre à son manque de modularité. Il a pour objectif d’être un outil clé en main qui  peut être mis en production rapidement. Notre </w:t>
+        <w:t xml:space="preserve"> pêche surtout au niveau des</w:t>
+      </w:r>
+      <w:r>
+        <w:rPr>
+          <w:rStyle w:val="Emphaseintense"/>
+          <w:color w:val="auto"/>
+          <w:u w:val="none"/>
+        </w:rPr>
+        <w:t xml:space="preserve"> performance</w:t>
+      </w:r>
+      <w:r>
+        <w:rPr>
+          <w:rStyle w:val="Emphaseintense"/>
+          <w:color w:val="auto"/>
+          <w:u w:val="none"/>
+        </w:rPr>
+        <w:t>s</w:t>
+      </w:r>
+      <w:r>
+        <w:rPr>
+          <w:rStyle w:val="Emphaseintense"/>
+          <w:color w:val="auto"/>
+          <w:u w:val="none"/>
+        </w:rPr>
+        <w:t xml:space="preserve">, dû entre autre à son manque de modularité. Il a pour objectif d’être un outil clé en main qui  peut être mis en production rapidement. Notre </w:t>
       </w:r>
       <w:r>
         <w:rPr>
@@ -4459,7 +4565,39 @@
           <w:color w:val="auto"/>
           <w:u w:val="none"/>
         </w:rPr>
-        <w:t>se contente d’</w:t>
+        <w:t>se contente d’intégre</w:t>
+      </w:r>
+      <w:r>
+        <w:rPr>
+          <w:rStyle w:val="Emphaseintense"/>
+          <w:color w:val="auto"/>
+          <w:u w:val="none"/>
+        </w:rPr>
+        <w:t>r</w:t>
+      </w:r>
+      <w:r>
+        <w:rPr>
+          <w:rStyle w:val="Emphaseintense"/>
+          <w:color w:val="auto"/>
+          <w:u w:val="none"/>
+        </w:rPr>
+        <w:t xml:space="preserve"> les</w:t>
+      </w:r>
+      <w:r>
+        <w:rPr>
+          <w:rStyle w:val="Emphaseintense"/>
+          <w:color w:val="auto"/>
+          <w:u w:val="none"/>
+        </w:rPr>
+        <w:t xml:space="preserve"> fonctionnalités principales. En revanche, ces fonctionnalités ont été intégrées à l’interface web de manière à pouvoir utiliser le logiciel de façon intuitive et organisée, ce qui en fait sans nul doute un produit de qualité. On peut dire qu’au-delà l’aspect technique du produit, c’es</w:t>
+      </w:r>
+      <w:r>
+        <w:rPr>
+          <w:rStyle w:val="Emphaseintense"/>
+          <w:color w:val="auto"/>
+          <w:u w:val="none"/>
+        </w:rPr>
+        <w:t>t l’aspect « user-</w:t>
       </w:r>
       <w:proofErr w:type="spellStart"/>
       <w:r>
@@ -4468,7 +4606,7 @@
           <w:color w:val="auto"/>
           <w:u w:val="none"/>
         </w:rPr>
-        <w:t>intégre</w:t>
+        <w:t>friendly</w:t>
       </w:r>
       <w:proofErr w:type="spellEnd"/>
       <w:r>
@@ -4477,25 +4615,50 @@
           <w:color w:val="auto"/>
           <w:u w:val="none"/>
         </w:rPr>
-        <w:t xml:space="preserve"> les</w:t>
-      </w:r>
-    </w:p>
-    <w:p>
-      <w:pPr>
-        <w:rPr>
-          <w:rStyle w:val="Emphaseintense"/>
-        </w:rPr>
-      </w:pPr>
-    </w:p>
-    <w:p>
-      <w:pPr>
-        <w:rPr>
-          <w:rStyle w:val="Emphaseintense"/>
-        </w:rPr>
-      </w:pPr>
-    </w:p>
-    <w:p/>
-    <w:p/>
+        <w:t xml:space="preserve"> », </w:t>
+      </w:r>
+      <w:r>
+        <w:rPr>
+          <w:rStyle w:val="Emphaseintense"/>
+          <w:color w:val="auto"/>
+          <w:u w:val="none"/>
+        </w:rPr>
+        <w:t>la qualité et la convivialité de son interface web qui en font un logiciel adapté dans un milieu professionnel</w:t>
+      </w:r>
+      <w:r>
+        <w:rPr>
+          <w:rStyle w:val="Emphaseintense"/>
+          <w:color w:val="auto"/>
+          <w:u w:val="none"/>
+        </w:rPr>
+        <w:t>. On retiendra aussi la fonctionnalité</w:t>
+      </w:r>
+      <w:r>
+        <w:rPr>
+          <w:rStyle w:val="Emphaseintense"/>
+          <w:color w:val="auto"/>
+          <w:u w:val="none"/>
+        </w:rPr>
+        <w:t xml:space="preserve"> d’</w:t>
+      </w:r>
+      <w:r>
+        <w:rPr>
+          <w:rStyle w:val="Emphaseintense"/>
+          <w:color w:val="auto"/>
+          <w:u w:val="none"/>
+        </w:rPr>
+        <w:t>agrégation qui existe nativement, et qui est très utile dans un contexte comme le nôtre, où la plupart des clients ont leur propre serveur de supervision.</w:t>
+      </w:r>
+    </w:p>
+    <w:p>
+      <w:pPr>
+        <w:rPr>
+          <w:rStyle w:val="Emphaseintense"/>
+          <w:color w:val="auto"/>
+          <w:u w:val="none"/>
+        </w:rPr>
+      </w:pPr>
+    </w:p>
     <w:p>
       <w:pPr>
         <w:rPr>
@@ -4511,7 +4674,695 @@
           <w:u w:val="none"/>
         </w:rPr>
         <w:tab/>
-      </w:r>
+        <w:t xml:space="preserve">Le cœur </w:t>
+      </w:r>
+      <w:r>
+        <w:rPr>
+          <w:rStyle w:val="Emphaseintense"/>
+          <w:color w:val="auto"/>
+          <w:u w:val="none"/>
+        </w:rPr>
+        <w:t xml:space="preserve">de </w:t>
+      </w:r>
+      <w:proofErr w:type="spellStart"/>
+      <w:r>
+        <w:rPr>
+          <w:rStyle w:val="Emphaseintense"/>
+          <w:color w:val="auto"/>
+          <w:u w:val="none"/>
+        </w:rPr>
+        <w:t>C</w:t>
+      </w:r>
+      <w:r>
+        <w:rPr>
+          <w:rStyle w:val="Emphaseintense"/>
+          <w:color w:val="auto"/>
+          <w:u w:val="none"/>
+        </w:rPr>
+        <w:t>entreon</w:t>
+      </w:r>
+      <w:proofErr w:type="spellEnd"/>
+      <w:r>
+        <w:rPr>
+          <w:rStyle w:val="Emphaseintense"/>
+          <w:color w:val="auto"/>
+          <w:u w:val="none"/>
+        </w:rPr>
+        <w:t xml:space="preserve"> et de </w:t>
+      </w:r>
+      <w:proofErr w:type="spellStart"/>
+      <w:r>
+        <w:rPr>
+          <w:rStyle w:val="Emphaseintense"/>
+          <w:color w:val="auto"/>
+          <w:u w:val="none"/>
+        </w:rPr>
+        <w:t>Nagios</w:t>
+      </w:r>
+      <w:proofErr w:type="spellEnd"/>
+      <w:r>
+        <w:rPr>
+          <w:rStyle w:val="Emphaseintense"/>
+          <w:color w:val="auto"/>
+          <w:u w:val="none"/>
+        </w:rPr>
+        <w:t xml:space="preserve"> </w:t>
+      </w:r>
+      <w:r>
+        <w:rPr>
+          <w:rStyle w:val="Emphaseintense"/>
+          <w:color w:val="auto"/>
+          <w:u w:val="none"/>
+        </w:rPr>
+        <w:t>XI sont logiquement tr</w:t>
+      </w:r>
+      <w:r>
+        <w:rPr>
+          <w:rStyle w:val="Emphaseintense"/>
+          <w:color w:val="auto"/>
+          <w:u w:val="none"/>
+        </w:rPr>
+        <w:t>ès proches puisque le premier</w:t>
+      </w:r>
+      <w:r>
+        <w:rPr>
+          <w:rStyle w:val="Emphaseintense"/>
+          <w:color w:val="auto"/>
+          <w:u w:val="none"/>
+        </w:rPr>
+        <w:t xml:space="preserve"> est un « </w:t>
+      </w:r>
+      <w:proofErr w:type="spellStart"/>
+      <w:r>
+        <w:rPr>
+          <w:rStyle w:val="Emphaseintense"/>
+          <w:color w:val="auto"/>
+          <w:u w:val="none"/>
+        </w:rPr>
+        <w:t>fork</w:t>
+      </w:r>
+      <w:proofErr w:type="spellEnd"/>
+      <w:r>
+        <w:rPr>
+          <w:rStyle w:val="Emphaseintense"/>
+          <w:color w:val="auto"/>
+          <w:u w:val="none"/>
+        </w:rPr>
+        <w:t> » du deuxième</w:t>
+      </w:r>
+      <w:r>
+        <w:rPr>
+          <w:rStyle w:val="Emphaseintense"/>
+          <w:color w:val="auto"/>
+          <w:u w:val="none"/>
+        </w:rPr>
+        <w:t xml:space="preserve">. La qualité de ce cœur n’est plus à démontrer, autant par ses fonctionnalités que </w:t>
+      </w:r>
+      <w:r>
+        <w:rPr>
+          <w:rStyle w:val="Emphaseintense"/>
+          <w:color w:val="auto"/>
+          <w:u w:val="none"/>
+        </w:rPr>
+        <w:t xml:space="preserve">par </w:t>
+      </w:r>
+      <w:r>
+        <w:rPr>
+          <w:rStyle w:val="Emphaseintense"/>
+          <w:color w:val="auto"/>
+          <w:u w:val="none"/>
+        </w:rPr>
+        <w:t>ses performances. La différence se fait</w:t>
+      </w:r>
+      <w:r>
+        <w:rPr>
+          <w:rStyle w:val="Emphaseintense"/>
+          <w:color w:val="auto"/>
+          <w:u w:val="none"/>
+        </w:rPr>
+        <w:t xml:space="preserve"> entre autre</w:t>
+      </w:r>
+      <w:r>
+        <w:rPr>
+          <w:rStyle w:val="Emphaseintense"/>
+          <w:color w:val="auto"/>
+          <w:u w:val="none"/>
+        </w:rPr>
+        <w:t xml:space="preserve"> au niveau des interfaces web</w:t>
+      </w:r>
+      <w:r>
+        <w:rPr>
+          <w:rStyle w:val="Emphaseintense"/>
+          <w:color w:val="auto"/>
+          <w:u w:val="none"/>
+        </w:rPr>
+        <w:t xml:space="preserve"> et de son intuitivité</w:t>
+      </w:r>
+      <w:r>
+        <w:rPr>
+          <w:rStyle w:val="Emphaseintense"/>
+          <w:color w:val="auto"/>
+          <w:u w:val="none"/>
+        </w:rPr>
+        <w:t xml:space="preserve">. En effet, </w:t>
+      </w:r>
+      <w:proofErr w:type="spellStart"/>
+      <w:r>
+        <w:rPr>
+          <w:rStyle w:val="Emphaseintense"/>
+          <w:color w:val="auto"/>
+          <w:u w:val="none"/>
+        </w:rPr>
+        <w:t>Nagios</w:t>
+      </w:r>
+      <w:proofErr w:type="spellEnd"/>
+      <w:r>
+        <w:rPr>
+          <w:rStyle w:val="Emphaseintense"/>
+          <w:color w:val="auto"/>
+          <w:u w:val="none"/>
+        </w:rPr>
+        <w:t xml:space="preserve"> XI semble plus travaillé</w:t>
+      </w:r>
+      <w:r>
+        <w:rPr>
+          <w:rStyle w:val="Emphaseintense"/>
+          <w:color w:val="auto"/>
+          <w:u w:val="none"/>
+        </w:rPr>
+        <w:t xml:space="preserve"> et offre une qualité et une modularité exceptionnelle, ce qui en fait sûrement le produit le plus </w:t>
+      </w:r>
+      <w:r>
+        <w:rPr>
+          <w:rStyle w:val="Emphaseintense"/>
+          <w:color w:val="auto"/>
+          <w:u w:val="none"/>
+        </w:rPr>
+        <w:t>adaptable</w:t>
+      </w:r>
+      <w:r>
+        <w:rPr>
+          <w:rStyle w:val="Emphaseintense"/>
+          <w:color w:val="auto"/>
+          <w:u w:val="none"/>
+        </w:rPr>
+        <w:t xml:space="preserve">, et donc </w:t>
+      </w:r>
+      <w:r>
+        <w:rPr>
+          <w:rStyle w:val="Emphaseintense"/>
+          <w:color w:val="auto"/>
+          <w:u w:val="none"/>
+        </w:rPr>
+        <w:t xml:space="preserve">de ce fait </w:t>
+      </w:r>
+      <w:r>
+        <w:rPr>
+          <w:rStyle w:val="Emphaseintense"/>
+          <w:color w:val="auto"/>
+          <w:u w:val="none"/>
+        </w:rPr>
+        <w:t xml:space="preserve">le plus performant. Les concepts de composants et d’assistants d’installation permettent de configurer et d’exploiter entièrement le produit uniquement via l’interface Web. De plus, du fait de la qualité de </w:t>
+      </w:r>
+      <w:r>
+        <w:rPr>
+          <w:rStyle w:val="Emphaseintense"/>
+          <w:color w:val="auto"/>
+          <w:u w:val="none"/>
+        </w:rPr>
+        <w:t>cette interface</w:t>
+      </w:r>
+      <w:r>
+        <w:rPr>
+          <w:rStyle w:val="Emphaseintense"/>
+          <w:color w:val="auto"/>
+          <w:u w:val="none"/>
+        </w:rPr>
+        <w:t xml:space="preserve">, </w:t>
+      </w:r>
+      <w:proofErr w:type="spellStart"/>
+      <w:r>
+        <w:rPr>
+          <w:rStyle w:val="Emphaseintense"/>
+          <w:color w:val="auto"/>
+          <w:u w:val="none"/>
+        </w:rPr>
+        <w:t>Nagios</w:t>
+      </w:r>
+      <w:proofErr w:type="spellEnd"/>
+      <w:r>
+        <w:rPr>
+          <w:rStyle w:val="Emphaseintense"/>
+          <w:color w:val="auto"/>
+          <w:u w:val="none"/>
+        </w:rPr>
+        <w:t xml:space="preserve"> XI permet une personnalisation par utilisateur poussée via le concept de </w:t>
+      </w:r>
+      <w:proofErr w:type="spellStart"/>
+      <w:r>
+        <w:rPr>
+          <w:rStyle w:val="Emphaseintense"/>
+          <w:color w:val="auto"/>
+          <w:u w:val="none"/>
+        </w:rPr>
+        <w:t>dashlets</w:t>
+      </w:r>
+      <w:proofErr w:type="spellEnd"/>
+      <w:r>
+        <w:rPr>
+          <w:rStyle w:val="Emphaseintense"/>
+          <w:color w:val="auto"/>
+          <w:u w:val="none"/>
+        </w:rPr>
+        <w:t xml:space="preserve">, que </w:t>
+      </w:r>
+      <w:proofErr w:type="spellStart"/>
+      <w:r>
+        <w:rPr>
+          <w:rStyle w:val="Emphaseintense"/>
+          <w:color w:val="auto"/>
+          <w:u w:val="none"/>
+        </w:rPr>
+        <w:t>Centreon</w:t>
+      </w:r>
+      <w:proofErr w:type="spellEnd"/>
+      <w:r>
+        <w:rPr>
+          <w:rStyle w:val="Emphaseintense"/>
+          <w:color w:val="auto"/>
+          <w:u w:val="none"/>
+        </w:rPr>
+        <w:t xml:space="preserve"> ne fait pas. </w:t>
+      </w:r>
+    </w:p>
+    <w:p>
+      <w:pPr>
+        <w:rPr>
+          <w:rStyle w:val="Emphaseintense"/>
+          <w:color w:val="auto"/>
+          <w:u w:val="none"/>
+        </w:rPr>
+      </w:pPr>
+    </w:p>
+    <w:p>
+      <w:pPr>
+        <w:rPr>
+          <w:rStyle w:val="Emphaseintense"/>
+          <w:color w:val="auto"/>
+          <w:u w:val="none"/>
+        </w:rPr>
+      </w:pPr>
+      <w:r>
+        <w:rPr>
+          <w:rStyle w:val="Emphaseintense"/>
+          <w:color w:val="auto"/>
+          <w:u w:val="none"/>
+        </w:rPr>
+        <w:tab/>
+        <w:t xml:space="preserve">En revanche, </w:t>
+      </w:r>
+      <w:proofErr w:type="spellStart"/>
+      <w:r>
+        <w:rPr>
+          <w:rStyle w:val="Emphaseintense"/>
+          <w:color w:val="auto"/>
+          <w:u w:val="none"/>
+        </w:rPr>
+        <w:t>Centreon</w:t>
+      </w:r>
+      <w:proofErr w:type="spellEnd"/>
+      <w:r>
+        <w:rPr>
+          <w:rStyle w:val="Emphaseintense"/>
+          <w:color w:val="auto"/>
+          <w:u w:val="none"/>
+        </w:rPr>
+        <w:t xml:space="preserve"> implémente de base beaucoup de fonctionnalités ce qui peut être vu aussi bien comme un avantage qu’un inconvénient. </w:t>
+      </w:r>
+      <w:r>
+        <w:rPr>
+          <w:rStyle w:val="Emphaseintense"/>
+          <w:color w:val="auto"/>
+          <w:u w:val="none"/>
+        </w:rPr>
+        <w:t xml:space="preserve">Un inconvénient </w:t>
+      </w:r>
+      <w:r>
+        <w:rPr>
+          <w:rStyle w:val="Emphaseintense"/>
+          <w:color w:val="auto"/>
+          <w:u w:val="none"/>
+        </w:rPr>
+        <w:t>car on peut considérer qu’</w:t>
+      </w:r>
+      <w:r>
+        <w:rPr>
+          <w:rStyle w:val="Emphaseintense"/>
+          <w:color w:val="auto"/>
+          <w:u w:val="none"/>
+        </w:rPr>
+        <w:t xml:space="preserve">il peut manquer d’optimisation si des fonctionnalités implémentées de base sont inutiles et ne feront que surcharger le logiciel. De plus, </w:t>
+      </w:r>
+      <w:proofErr w:type="spellStart"/>
+      <w:r>
+        <w:rPr>
+          <w:rStyle w:val="Emphaseintense"/>
+          <w:color w:val="auto"/>
+          <w:u w:val="none"/>
+        </w:rPr>
+        <w:t>Nagios</w:t>
+      </w:r>
+      <w:proofErr w:type="spellEnd"/>
+      <w:r>
+        <w:rPr>
+          <w:rStyle w:val="Emphaseintense"/>
+          <w:color w:val="auto"/>
+          <w:u w:val="none"/>
+        </w:rPr>
+        <w:t xml:space="preserve"> XI permet, contrairement à </w:t>
+      </w:r>
+      <w:proofErr w:type="spellStart"/>
+      <w:r>
+        <w:rPr>
+          <w:rStyle w:val="Emphaseintense"/>
+          <w:color w:val="auto"/>
+          <w:u w:val="none"/>
+        </w:rPr>
+        <w:t>Nagios</w:t>
+      </w:r>
+      <w:proofErr w:type="spellEnd"/>
+      <w:r>
+        <w:rPr>
+          <w:rStyle w:val="Emphaseintense"/>
+          <w:color w:val="auto"/>
+          <w:u w:val="none"/>
+        </w:rPr>
+        <w:t xml:space="preserve"> (la version libre), permet de remédier en partie</w:t>
+      </w:r>
+      <w:r>
+        <w:rPr>
+          <w:rStyle w:val="Emphaseintense"/>
+          <w:color w:val="auto"/>
+          <w:u w:val="none"/>
+        </w:rPr>
+        <w:t xml:space="preserve"> aux problèmes de configuration fastidieuse et de</w:t>
+      </w:r>
+      <w:r>
+        <w:rPr>
+          <w:rStyle w:val="Emphaseintense"/>
+          <w:color w:val="auto"/>
+          <w:u w:val="none"/>
+        </w:rPr>
+        <w:t xml:space="preserve"> </w:t>
+      </w:r>
+      <w:r>
+        <w:rPr>
+          <w:rStyle w:val="Emphaseintense"/>
+          <w:color w:val="auto"/>
+          <w:u w:val="none"/>
+        </w:rPr>
+        <w:lastRenderedPageBreak/>
+        <w:t xml:space="preserve">maintenabilité face aux changements inhérents à la vie de l’entreprise,  </w:t>
+      </w:r>
+      <w:r>
+        <w:rPr>
+          <w:rStyle w:val="Emphaseintense"/>
+          <w:color w:val="auto"/>
+          <w:u w:val="none"/>
+        </w:rPr>
+        <w:t>par son interface utilisateurs complète et de qualité.</w:t>
+      </w:r>
+    </w:p>
+    <w:p>
+      <w:pPr>
+        <w:rPr>
+          <w:rStyle w:val="Emphaseintense"/>
+        </w:rPr>
+      </w:pPr>
+    </w:p>
+    <w:p>
+      <w:pPr>
+        <w:rPr>
+          <w:rStyle w:val="Emphaseintense"/>
+        </w:rPr>
+      </w:pPr>
+      <w:r>
+        <w:rPr>
+          <w:rStyle w:val="Emphaseintense"/>
+        </w:rPr>
+        <w:t>Préconisations</w:t>
+      </w:r>
+    </w:p>
+    <w:p>
+      <w:pPr>
+        <w:rPr>
+          <w:rStyle w:val="Emphaseintense"/>
+        </w:rPr>
+      </w:pPr>
+    </w:p>
+    <w:p>
+      <w:pPr>
+        <w:rPr>
+          <w:rStyle w:val="Emphaseintense"/>
+          <w:color w:val="auto"/>
+          <w:u w:val="none"/>
+        </w:rPr>
+      </w:pPr>
+      <w:r>
+        <w:rPr>
+          <w:rStyle w:val="Emphaseintense"/>
+          <w:color w:val="auto"/>
+          <w:u w:val="none"/>
+        </w:rPr>
+        <w:tab/>
+        <w:t xml:space="preserve">Au premier abord, il semble que </w:t>
+      </w:r>
+      <w:proofErr w:type="spellStart"/>
+      <w:r>
+        <w:rPr>
+          <w:rStyle w:val="Emphaseintense"/>
+          <w:color w:val="auto"/>
+          <w:u w:val="none"/>
+        </w:rPr>
+        <w:t>Nagios</w:t>
+      </w:r>
+      <w:proofErr w:type="spellEnd"/>
+      <w:r>
+        <w:rPr>
+          <w:rStyle w:val="Emphaseintense"/>
+          <w:color w:val="auto"/>
+          <w:u w:val="none"/>
+        </w:rPr>
+        <w:t xml:space="preserve"> XI soit le plus adapté aux besoins de l’entreprise. Même s’il n’est pas parfait, c’est sa modularité qui rassure, car si une fonctionnalité n’est pas intégrée et n’existe pas dans les plugins existants, on pourra toujours effectuer un développement interne. </w:t>
+      </w:r>
+      <w:r>
+        <w:rPr>
+          <w:rStyle w:val="Emphaseintense"/>
+          <w:color w:val="auto"/>
+          <w:u w:val="none"/>
+        </w:rPr>
+        <w:t xml:space="preserve"> </w:t>
+      </w:r>
+      <w:r>
+        <w:rPr>
+          <w:rStyle w:val="Emphaseintense"/>
+          <w:color w:val="auto"/>
+          <w:u w:val="none"/>
+        </w:rPr>
+        <w:t>Ceci dit, quand on regarde attentivement</w:t>
+      </w:r>
+      <w:r>
+        <w:rPr>
+          <w:rStyle w:val="Emphaseintense"/>
+          <w:color w:val="auto"/>
+          <w:u w:val="none"/>
+        </w:rPr>
+        <w:t xml:space="preserve"> chaque point, on se rend compte qu’en dehors de </w:t>
+      </w:r>
+      <w:proofErr w:type="spellStart"/>
+      <w:r>
+        <w:rPr>
+          <w:rStyle w:val="Emphaseintense"/>
+          <w:color w:val="auto"/>
+          <w:u w:val="none"/>
+        </w:rPr>
+        <w:t>Zabbix</w:t>
+      </w:r>
+      <w:proofErr w:type="spellEnd"/>
+      <w:r>
+        <w:rPr>
+          <w:rStyle w:val="Emphaseintense"/>
+          <w:color w:val="auto"/>
+          <w:u w:val="none"/>
+        </w:rPr>
+        <w:t>, toutes les solutions sont envisageables, chacune ayant leur</w:t>
+      </w:r>
+      <w:r>
+        <w:rPr>
+          <w:rStyle w:val="Emphaseintense"/>
+          <w:color w:val="auto"/>
+          <w:u w:val="none"/>
+        </w:rPr>
+        <w:t>s</w:t>
+      </w:r>
+      <w:r>
+        <w:rPr>
+          <w:rStyle w:val="Emphaseintense"/>
+          <w:color w:val="auto"/>
+          <w:u w:val="none"/>
+        </w:rPr>
+        <w:t xml:space="preserve"> points forts et leurs faiblesses.</w:t>
+      </w:r>
+    </w:p>
+    <w:p>
+      <w:pPr>
+        <w:rPr>
+          <w:rStyle w:val="Emphaseintense"/>
+          <w:color w:val="auto"/>
+          <w:u w:val="none"/>
+        </w:rPr>
+      </w:pPr>
+    </w:p>
+    <w:p>
+      <w:pPr>
+        <w:rPr>
+          <w:rStyle w:val="Emphaseintense"/>
+          <w:color w:val="auto"/>
+          <w:u w:val="none"/>
+        </w:rPr>
+      </w:pPr>
+      <w:r>
+        <w:rPr>
+          <w:rStyle w:val="Emphaseintense"/>
+          <w:color w:val="auto"/>
+          <w:u w:val="none"/>
+        </w:rPr>
+        <w:tab/>
+        <w:t xml:space="preserve">L’objectif est une migration car des contraintes réelles comme l’incertitude sur le maintien de la solution </w:t>
+      </w:r>
+      <w:r>
+        <w:rPr>
+          <w:rStyle w:val="Emphaseintense"/>
+          <w:color w:val="auto"/>
+          <w:u w:val="none"/>
+        </w:rPr>
+        <w:t>en place actuellement</w:t>
+      </w:r>
+      <w:r>
+        <w:rPr>
+          <w:rStyle w:val="Emphaseintense"/>
+          <w:color w:val="auto"/>
+          <w:u w:val="none"/>
+        </w:rPr>
+        <w:t xml:space="preserve"> </w:t>
+      </w:r>
+      <w:r>
+        <w:rPr>
+          <w:rStyle w:val="Emphaseintense"/>
+          <w:color w:val="auto"/>
+          <w:u w:val="none"/>
+        </w:rPr>
+        <w:t>(</w:t>
+      </w:r>
+      <w:proofErr w:type="spellStart"/>
+      <w:r>
+        <w:rPr>
+          <w:rStyle w:val="Emphaseintense"/>
+          <w:color w:val="auto"/>
+          <w:u w:val="none"/>
+        </w:rPr>
+        <w:t>IPMonitor</w:t>
+      </w:r>
+      <w:proofErr w:type="spellEnd"/>
+      <w:r>
+        <w:rPr>
+          <w:rStyle w:val="Emphaseintense"/>
+          <w:color w:val="auto"/>
+          <w:u w:val="none"/>
+        </w:rPr>
+        <w:t>)</w:t>
+      </w:r>
+      <w:r>
+        <w:rPr>
+          <w:rStyle w:val="Emphaseintense"/>
+          <w:color w:val="auto"/>
+          <w:u w:val="none"/>
+        </w:rPr>
+        <w:t xml:space="preserve"> rend</w:t>
+      </w:r>
+      <w:r>
+        <w:rPr>
+          <w:rStyle w:val="Emphaseintense"/>
+          <w:color w:val="auto"/>
+          <w:u w:val="none"/>
+        </w:rPr>
+        <w:t>ent</w:t>
+      </w:r>
+      <w:r>
+        <w:rPr>
+          <w:rStyle w:val="Emphaseintense"/>
+          <w:color w:val="auto"/>
+          <w:u w:val="none"/>
+        </w:rPr>
+        <w:t xml:space="preserve"> son utilisation </w:t>
+      </w:r>
+      <w:r>
+        <w:rPr>
+          <w:rStyle w:val="Emphaseintense"/>
+          <w:color w:val="auto"/>
+          <w:u w:val="none"/>
+        </w:rPr>
+        <w:t xml:space="preserve">sur le moyen terme </w:t>
+      </w:r>
+      <w:r>
+        <w:rPr>
+          <w:rStyle w:val="Emphaseintense"/>
+          <w:color w:val="auto"/>
+          <w:u w:val="none"/>
+        </w:rPr>
+        <w:t>dans un contexte où</w:t>
+      </w:r>
+      <w:r>
+        <w:rPr>
+          <w:rStyle w:val="Emphaseintense"/>
+          <w:color w:val="auto"/>
+          <w:u w:val="none"/>
+        </w:rPr>
+        <w:t xml:space="preserve"> elle</w:t>
+      </w:r>
+      <w:r>
+        <w:rPr>
+          <w:rStyle w:val="Emphaseintense"/>
+          <w:color w:val="auto"/>
+          <w:u w:val="none"/>
+        </w:rPr>
+        <w:t xml:space="preserve"> occupe une place centrale et critique dangereuse. Ainsi, mieux vaut effectuer cette migration maintenant, plutôt qu’à un moment où celle-ci devra se faire dans de mauvaises conditions dû à l’urgence de </w:t>
+      </w:r>
+      <w:r>
+        <w:rPr>
+          <w:rStyle w:val="Emphaseintense"/>
+          <w:color w:val="auto"/>
+          <w:u w:val="none"/>
+        </w:rPr>
+        <w:t>la situation</w:t>
+      </w:r>
+      <w:r>
+        <w:rPr>
+          <w:rStyle w:val="Emphaseintense"/>
+          <w:color w:val="auto"/>
+          <w:u w:val="none"/>
+        </w:rPr>
+        <w:t xml:space="preserve">. </w:t>
+      </w:r>
+    </w:p>
+    <w:p>
+      <w:pPr>
+        <w:rPr>
+          <w:rStyle w:val="Emphaseintense"/>
+          <w:color w:val="auto"/>
+          <w:u w:val="none"/>
+        </w:rPr>
+      </w:pPr>
     </w:p>
     <w:p>
       <w:pPr>
@@ -4522,36 +5373,425 @@
           <w:u w:val="none"/>
         </w:rPr>
       </w:pPr>
-    </w:p>
-    <w:p>
-      <w:pPr>
-        <w:ind w:firstLine="708"/>
-        <w:rPr>
-          <w:rStyle w:val="Emphaseintense"/>
-          <w:color w:val="auto"/>
-          <w:u w:val="none"/>
-        </w:rPr>
-      </w:pPr>
-    </w:p>
-    <w:p>
-      <w:pPr>
-        <w:ind w:firstLine="708"/>
-        <w:rPr>
-          <w:rStyle w:val="Emphaseintense"/>
-          <w:color w:val="auto"/>
-          <w:u w:val="none"/>
-        </w:rPr>
-      </w:pPr>
-    </w:p>
-    <w:p>
-      <w:pPr>
-        <w:ind w:firstLine="708"/>
-        <w:rPr>
-          <w:sz w:val="24"/>
-        </w:rPr>
-      </w:pPr>
       <w:bookmarkStart w:id="31" w:name="_GoBack"/>
+      <w:r>
+        <w:rPr>
+          <w:rStyle w:val="Emphaseintense"/>
+          <w:color w:val="auto"/>
+          <w:u w:val="none"/>
+        </w:rPr>
+        <w:t>Il faudra garder à l’esprit que des</w:t>
+      </w:r>
+      <w:r>
+        <w:rPr>
+          <w:rStyle w:val="Emphaseintense"/>
+          <w:color w:val="auto"/>
+          <w:u w:val="none"/>
+        </w:rPr>
+        <w:t xml:space="preserve"> test</w:t>
+      </w:r>
+      <w:r>
+        <w:rPr>
+          <w:rStyle w:val="Emphaseintense"/>
+          <w:color w:val="auto"/>
+          <w:u w:val="none"/>
+        </w:rPr>
+        <w:t>s</w:t>
+      </w:r>
+      <w:r>
+        <w:rPr>
+          <w:rStyle w:val="Emphaseintense"/>
+          <w:color w:val="auto"/>
+          <w:u w:val="none"/>
+        </w:rPr>
+        <w:t xml:space="preserve"> sur les performances </w:t>
+      </w:r>
+      <w:r>
+        <w:rPr>
+          <w:rStyle w:val="Emphaseintense"/>
+          <w:color w:val="auto"/>
+          <w:u w:val="none"/>
+        </w:rPr>
+        <w:t>n’ont</w:t>
+      </w:r>
+      <w:r>
+        <w:rPr>
+          <w:rStyle w:val="Emphaseintense"/>
+          <w:color w:val="auto"/>
+          <w:u w:val="none"/>
+        </w:rPr>
+        <w:t xml:space="preserve"> pas pu être réalisé</w:t>
+      </w:r>
+      <w:r>
+        <w:rPr>
+          <w:rStyle w:val="Emphaseintense"/>
+          <w:color w:val="auto"/>
+          <w:u w:val="none"/>
+        </w:rPr>
+        <w:t>s</w:t>
+      </w:r>
+      <w:r>
+        <w:rPr>
+          <w:rStyle w:val="Emphaseintense"/>
+          <w:color w:val="auto"/>
+          <w:u w:val="none"/>
+        </w:rPr>
+        <w:t xml:space="preserve"> </w:t>
+      </w:r>
       <w:bookmarkEnd w:id="31"/>
+      <w:r>
+        <w:rPr>
+          <w:rStyle w:val="Emphaseintense"/>
+          <w:color w:val="auto"/>
+          <w:u w:val="none"/>
+        </w:rPr>
+        <w:t>lorsqu’il s’agit de superviser de nombreux équipements et de nombreuses métriques. Certes on a bien compris qu’</w:t>
+      </w:r>
+      <w:proofErr w:type="spellStart"/>
+      <w:r>
+        <w:rPr>
+          <w:rStyle w:val="Emphaseintense"/>
+          <w:color w:val="auto"/>
+          <w:u w:val="none"/>
+        </w:rPr>
+        <w:t>IPMonitor</w:t>
+      </w:r>
+      <w:proofErr w:type="spellEnd"/>
+      <w:r>
+        <w:rPr>
+          <w:rStyle w:val="Emphaseintense"/>
+          <w:color w:val="auto"/>
+          <w:u w:val="none"/>
+        </w:rPr>
+        <w:t xml:space="preserve"> arrive à ses limites au sein de l’entreprise, mais rien ne dit que </w:t>
+      </w:r>
+      <w:proofErr w:type="spellStart"/>
+      <w:r>
+        <w:rPr>
+          <w:rStyle w:val="Emphaseintense"/>
+          <w:color w:val="auto"/>
+          <w:u w:val="none"/>
+        </w:rPr>
+        <w:t>Nagios</w:t>
+      </w:r>
+      <w:proofErr w:type="spellEnd"/>
+      <w:r>
+        <w:rPr>
+          <w:rStyle w:val="Emphaseintense"/>
+          <w:color w:val="auto"/>
+          <w:u w:val="none"/>
+        </w:rPr>
+        <w:t xml:space="preserve"> XI soit plus performant. Les informations provenant d</w:t>
+      </w:r>
+      <w:r>
+        <w:rPr>
+          <w:rStyle w:val="Emphaseintense"/>
+          <w:color w:val="auto"/>
+          <w:u w:val="none"/>
+        </w:rPr>
+        <w:t>e site Web faisant l’éloge du produit</w:t>
+      </w:r>
+      <w:r>
+        <w:rPr>
+          <w:rStyle w:val="Emphaseintense"/>
+          <w:color w:val="auto"/>
+          <w:u w:val="none"/>
+        </w:rPr>
+        <w:t xml:space="preserve"> ne sont pas forcément objectives. Toutefois, les fonctionnalités</w:t>
+      </w:r>
+      <w:r>
+        <w:rPr>
+          <w:rStyle w:val="Emphaseintense"/>
+          <w:color w:val="auto"/>
+          <w:u w:val="none"/>
+        </w:rPr>
+        <w:t xml:space="preserve"> existantes</w:t>
+      </w:r>
+      <w:r>
+        <w:rPr>
+          <w:rStyle w:val="Emphaseintense"/>
+          <w:color w:val="auto"/>
+          <w:u w:val="none"/>
+        </w:rPr>
+        <w:t xml:space="preserve"> de monitoring distribué permettant de mettre en place des techniques pour effectuer de l’équilibrage de charge rassurent un peu.</w:t>
+      </w:r>
+    </w:p>
+    <w:p>
+      <w:pPr>
+        <w:rPr>
+          <w:rStyle w:val="Emphaseintense"/>
+          <w:color w:val="auto"/>
+          <w:u w:val="none"/>
+        </w:rPr>
+      </w:pPr>
+    </w:p>
+    <w:p>
+      <w:pPr>
+        <w:rPr>
+          <w:rStyle w:val="Emphaseintense"/>
+          <w:color w:val="auto"/>
+          <w:u w:val="none"/>
+        </w:rPr>
+      </w:pPr>
+      <w:r>
+        <w:rPr>
+          <w:rStyle w:val="Emphaseintense"/>
+          <w:color w:val="auto"/>
+          <w:u w:val="none"/>
+        </w:rPr>
+        <w:tab/>
+        <w:t xml:space="preserve">Tous ces éléments nous permettent de penser que </w:t>
+      </w:r>
+      <w:proofErr w:type="spellStart"/>
+      <w:r>
+        <w:rPr>
+          <w:rStyle w:val="Emphaseintense"/>
+          <w:color w:val="auto"/>
+          <w:u w:val="none"/>
+        </w:rPr>
+        <w:t>Nagios</w:t>
+      </w:r>
+      <w:proofErr w:type="spellEnd"/>
+      <w:r>
+        <w:rPr>
+          <w:rStyle w:val="Emphaseintense"/>
+          <w:color w:val="auto"/>
+          <w:u w:val="none"/>
+        </w:rPr>
+        <w:t xml:space="preserve"> XI semble probablement</w:t>
+      </w:r>
+      <w:r>
+        <w:rPr>
+          <w:rStyle w:val="Emphaseintense"/>
+          <w:color w:val="auto"/>
+          <w:u w:val="none"/>
+        </w:rPr>
+        <w:t xml:space="preserve"> être</w:t>
+      </w:r>
+      <w:r>
+        <w:rPr>
+          <w:rStyle w:val="Emphaseintense"/>
+          <w:color w:val="auto"/>
+          <w:u w:val="none"/>
+        </w:rPr>
+        <w:t xml:space="preserve"> l’option la plus adaptée. Toutefois, nous ne pouvons garantir que la solution en place actuellement, à savoir </w:t>
+      </w:r>
+      <w:proofErr w:type="spellStart"/>
+      <w:r>
+        <w:rPr>
+          <w:rStyle w:val="Emphaseintense"/>
+          <w:color w:val="auto"/>
+          <w:u w:val="none"/>
+        </w:rPr>
+        <w:t>IPMonitor</w:t>
+      </w:r>
+      <w:proofErr w:type="spellEnd"/>
+      <w:r>
+        <w:rPr>
+          <w:rStyle w:val="Emphaseintense"/>
+          <w:color w:val="auto"/>
+          <w:u w:val="none"/>
+        </w:rPr>
+        <w:t>, corresponde le mieux à nos besoins, du moins en termes de fonctionnalités, surtout au niveau de l’organisation, de la hiérarchisation et de l’agrégation. Nous avons bien conscience que les contraintes et les problèmes qui engendrent cette migration sont importantes</w:t>
+      </w:r>
+      <w:r>
+        <w:rPr>
+          <w:rStyle w:val="Emphaseintense"/>
+          <w:color w:val="auto"/>
+          <w:u w:val="none"/>
+        </w:rPr>
+        <w:t xml:space="preserve"> et ne peuvent être remis en cause</w:t>
+      </w:r>
+      <w:r>
+        <w:rPr>
+          <w:rStyle w:val="Emphaseintense"/>
+          <w:color w:val="auto"/>
+          <w:u w:val="none"/>
+        </w:rPr>
+        <w:t xml:space="preserve">, et il est compréhensible que cette migration </w:t>
+      </w:r>
+      <w:r>
+        <w:rPr>
+          <w:rStyle w:val="Emphaseintense"/>
+          <w:color w:val="auto"/>
+          <w:u w:val="none"/>
+        </w:rPr>
+        <w:t>soit</w:t>
+      </w:r>
+      <w:r>
+        <w:rPr>
+          <w:rStyle w:val="Emphaseintense"/>
+          <w:color w:val="auto"/>
+          <w:u w:val="none"/>
+        </w:rPr>
+        <w:t xml:space="preserve"> inévitable, même si cela implique que la nouvelle solution ne soit pas forcément meilleure que l’ancienne.</w:t>
+      </w:r>
+    </w:p>
+    <w:p>
+      <w:pPr>
+        <w:rPr>
+          <w:rStyle w:val="Emphaseintense"/>
+          <w:color w:val="auto"/>
+          <w:u w:val="none"/>
+        </w:rPr>
+      </w:pPr>
+    </w:p>
+    <w:p>
+      <w:pPr>
+        <w:rPr>
+          <w:rStyle w:val="Emphaseintense"/>
+          <w:color w:val="auto"/>
+          <w:u w:val="none"/>
+        </w:rPr>
+      </w:pPr>
+      <w:r>
+        <w:rPr>
+          <w:rStyle w:val="Emphaseintense"/>
+          <w:color w:val="auto"/>
+          <w:u w:val="none"/>
+        </w:rPr>
+        <w:tab/>
+        <w:t xml:space="preserve">C’est pour cela que nous préconisons la mise en place </w:t>
+      </w:r>
+      <w:r>
+        <w:rPr>
+          <w:rStyle w:val="Emphaseintense"/>
+          <w:color w:val="auto"/>
+          <w:u w:val="none"/>
+        </w:rPr>
+        <w:t xml:space="preserve">de </w:t>
+      </w:r>
+      <w:proofErr w:type="spellStart"/>
+      <w:r>
+        <w:rPr>
+          <w:rStyle w:val="Emphaseintense"/>
+          <w:color w:val="auto"/>
+          <w:u w:val="none"/>
+        </w:rPr>
+        <w:t>Nagios</w:t>
+      </w:r>
+      <w:proofErr w:type="spellEnd"/>
+      <w:r>
+        <w:rPr>
+          <w:rStyle w:val="Emphaseintense"/>
+          <w:color w:val="auto"/>
+          <w:u w:val="none"/>
+        </w:rPr>
+        <w:t xml:space="preserve"> XI </w:t>
+      </w:r>
+      <w:r>
+        <w:rPr>
+          <w:rStyle w:val="Emphaseintense"/>
+          <w:color w:val="auto"/>
+          <w:u w:val="none"/>
+        </w:rPr>
+        <w:t>sur un échantillon représentatif des équipements à superviser</w:t>
+      </w:r>
+      <w:r>
+        <w:rPr>
+          <w:rStyle w:val="Emphaseintense"/>
+          <w:color w:val="auto"/>
+          <w:u w:val="none"/>
+        </w:rPr>
+        <w:t>, d’effectuer un</w:t>
+      </w:r>
+      <w:r>
+        <w:rPr>
+          <w:rStyle w:val="Emphaseintense"/>
+          <w:color w:val="auto"/>
+          <w:u w:val="none"/>
+        </w:rPr>
+        <w:t>e configuration poussée comme dans le cadre</w:t>
+      </w:r>
+      <w:r>
+        <w:rPr>
+          <w:rStyle w:val="Emphaseintense"/>
+          <w:color w:val="auto"/>
+          <w:u w:val="none"/>
+        </w:rPr>
+        <w:t xml:space="preserve"> </w:t>
+      </w:r>
+      <w:r>
+        <w:rPr>
+          <w:rStyle w:val="Emphaseintense"/>
+          <w:color w:val="auto"/>
+          <w:u w:val="none"/>
+        </w:rPr>
+        <w:t>d’</w:t>
+      </w:r>
+      <w:r>
+        <w:rPr>
+          <w:rStyle w:val="Emphaseintense"/>
+          <w:color w:val="auto"/>
+          <w:u w:val="none"/>
+        </w:rPr>
+        <w:t xml:space="preserve">un environnement </w:t>
+      </w:r>
+      <w:r>
+        <w:rPr>
+          <w:rStyle w:val="Emphaseintense"/>
+          <w:color w:val="auto"/>
+          <w:u w:val="none"/>
+        </w:rPr>
+        <w:t>de</w:t>
+      </w:r>
+      <w:r>
+        <w:rPr>
+          <w:rStyle w:val="Emphaseintense"/>
+          <w:color w:val="auto"/>
+          <w:u w:val="none"/>
+        </w:rPr>
+        <w:t xml:space="preserve"> production. Pour cela nous aurons besoin d’analyser les besoins, fonctionnalité par fonctionnalité, et par type d’équipement. Ainsi, nous installerons uniquement les modules nécessaires et effectuerons le</w:t>
+      </w:r>
+      <w:r>
+        <w:rPr>
+          <w:rStyle w:val="Emphaseintense"/>
+          <w:color w:val="auto"/>
+          <w:u w:val="none"/>
+        </w:rPr>
+        <w:t>s développements quand cela s’avèrera</w:t>
+      </w:r>
+      <w:r>
+        <w:rPr>
+          <w:rStyle w:val="Emphaseintense"/>
+          <w:color w:val="auto"/>
+          <w:u w:val="none"/>
+        </w:rPr>
+        <w:t xml:space="preserve"> nécessaire.</w:t>
+      </w:r>
+    </w:p>
+    <w:p>
+      <w:pPr>
+        <w:rPr>
+          <w:rStyle w:val="Emphaseintense"/>
+          <w:color w:val="auto"/>
+          <w:u w:val="none"/>
+        </w:rPr>
+      </w:pPr>
+    </w:p>
+    <w:p>
+      <w:pPr>
+        <w:rPr>
+          <w:sz w:val="24"/>
+        </w:rPr>
+      </w:pPr>
+      <w:r>
+        <w:rPr>
+          <w:rStyle w:val="Emphaseintense"/>
+          <w:color w:val="auto"/>
+          <w:u w:val="none"/>
+        </w:rPr>
+        <w:tab/>
+        <w:t>Dans un deuxième temps, il faudra probablement effectuer des montées en charges afin d’essayer de connaître les réelles limites de la solution. Si cela semble nécessaire, on pourra alors mettre en place des techniques de répartition de charge afin de remédier aux éven</w:t>
+      </w:r>
+      <w:r>
+        <w:rPr>
+          <w:rStyle w:val="Emphaseintense"/>
+          <w:color w:val="auto"/>
+          <w:u w:val="none"/>
+        </w:rPr>
+        <w:t>tuels problèmes de performances.</w:t>
+      </w:r>
     </w:p>
     <w:sectPr>
       <w:headerReference w:type="default" r:id="rId17"/>
@@ -8711,7 +9951,7 @@
       </w:rPr>
     </w:lvl>
   </w:abstractNum>
-  <w:abstractNum w:abstractNumId="33">
+  <w:abstractNum w:abstractNumId="32">
     <w:nsid w:val="6ABD2FC7"/>
     <w:multiLevelType w:val="hybridMultilevel"/>
     <w:tmpl w:val="30AEFB34"/>
@@ -8824,7 +10064,7 @@
       </w:rPr>
     </w:lvl>
   </w:abstractNum>
-  <w:abstractNum w:abstractNumId="34">
+  <w:abstractNum w:abstractNumId="33">
     <w:nsid w:val="7A683427"/>
     <w:multiLevelType w:val="hybridMultilevel"/>
     <w:tmpl w:val="60E0EE6E"/>
@@ -8937,7 +10177,7 @@
       </w:rPr>
     </w:lvl>
   </w:abstractNum>
-  <w:abstractNum w:abstractNumId="35">
+  <w:abstractNum w:abstractNumId="34">
     <w:nsid w:val="7AAD0F0B"/>
     <w:multiLevelType w:val="hybridMultilevel"/>
     <w:tmpl w:val="F9B4FCE4"/>
@@ -9056,7 +10296,7 @@
     <w:abstractNumId w:val="5"/>
   </w:num>
   <w:num w:numId="3">
-    <w:abstractNumId w:val="34"/>
+    <w:abstractNumId w:val="33"/>
   </w:num>
   <w:num w:numId="4">
     <w:abstractNumId w:val="8"/>
@@ -9095,7 +10335,7 @@
     <w:abstractNumId w:val="19"/>
   </w:num>
   <w:num w:numId="16">
-    <w:abstractNumId w:val="35"/>
+    <w:abstractNumId w:val="34"/>
   </w:num>
   <w:num w:numId="17">
     <w:abstractNumId w:val="16"/>
@@ -9140,7 +10380,7 @@
     <w:abstractNumId w:val="31"/>
   </w:num>
   <w:num w:numId="31">
-    <w:abstractNumId w:val="33"/>
+    <w:abstractNumId w:val="32"/>
   </w:num>
   <w:num w:numId="32">
     <w:abstractNumId w:val="27"/>
@@ -13232,7 +14472,7 @@
 </file>
 
 <file path=customXml/itemProps1.xml><?xml version="1.0" encoding="utf-8"?>
-<ds:datastoreItem xmlns:ds="http://schemas.openxmlformats.org/officeDocument/2006/customXml" ds:itemID="{CED4B3F2-5B88-4562-906D-D5159BDEFBD6}">
+<ds:datastoreItem xmlns:ds="http://schemas.openxmlformats.org/officeDocument/2006/customXml" ds:itemID="{C4F24F8C-90F1-43A0-8D19-CFF9E284AADD}">
   <ds:schemaRefs>
     <ds:schemaRef ds:uri="http://schemas.openxmlformats.org/officeDocument/2006/bibliography"/>
   </ds:schemaRefs>

</xml_diff>

<commit_message>
"Mise à jour de l'étude comparative dans sa version corrigée"
</commit_message>
<xml_diff>
--- a/etude-comparative/etude_comparative.docx
+++ b/etude-comparative/etude_comparative.docx
@@ -35,6 +35,7 @@
         </w:rPr>
       </w:pPr>
       <w:bookmarkStart w:id="0" w:name="_Toc323221419"/>
+      <w:bookmarkStart w:id="1" w:name="_Toc323292978"/>
       <w:r>
         <w:rPr>
           <w:rStyle w:val="Titredulivre"/>
@@ -42,6 +43,7 @@
         <w:t>Migration de la solution de supervision</w:t>
       </w:r>
       <w:bookmarkEnd w:id="0"/>
+      <w:bookmarkEnd w:id="1"/>
     </w:p>
     <w:p/>
     <w:p/>
@@ -56,20 +58,21 @@
           <w:szCs w:val="40"/>
         </w:rPr>
       </w:pPr>
-      <w:bookmarkStart w:id="1" w:name="_Toc310856360"/>
-      <w:bookmarkStart w:id="2" w:name="_Toc317762138"/>
-      <w:bookmarkStart w:id="3" w:name="_Toc317762605"/>
-      <w:bookmarkStart w:id="4" w:name="_Toc317772896"/>
-      <w:bookmarkStart w:id="5" w:name="_Toc191639815"/>
-      <w:bookmarkStart w:id="6" w:name="_Toc191640023"/>
-      <w:bookmarkStart w:id="7" w:name="_Toc191640134"/>
-      <w:bookmarkStart w:id="8" w:name="_Toc321393144"/>
-      <w:bookmarkStart w:id="9" w:name="_Toc321393170"/>
-      <w:bookmarkStart w:id="10" w:name="_Toc321487248"/>
-      <w:bookmarkStart w:id="11" w:name="_Toc321487280"/>
-      <w:bookmarkStart w:id="12" w:name="_Toc322367497"/>
-      <w:bookmarkStart w:id="13" w:name="_Toc322426742"/>
-      <w:bookmarkStart w:id="14" w:name="_Toc323221420"/>
+      <w:bookmarkStart w:id="2" w:name="_Toc310856360"/>
+      <w:bookmarkStart w:id="3" w:name="_Toc317762138"/>
+      <w:bookmarkStart w:id="4" w:name="_Toc317762605"/>
+      <w:bookmarkStart w:id="5" w:name="_Toc317772896"/>
+      <w:bookmarkStart w:id="6" w:name="_Toc191639815"/>
+      <w:bookmarkStart w:id="7" w:name="_Toc191640023"/>
+      <w:bookmarkStart w:id="8" w:name="_Toc191640134"/>
+      <w:bookmarkStart w:id="9" w:name="_Toc321393144"/>
+      <w:bookmarkStart w:id="10" w:name="_Toc321393170"/>
+      <w:bookmarkStart w:id="11" w:name="_Toc321487248"/>
+      <w:bookmarkStart w:id="12" w:name="_Toc321487280"/>
+      <w:bookmarkStart w:id="13" w:name="_Toc322367497"/>
+      <w:bookmarkStart w:id="14" w:name="_Toc322426742"/>
+      <w:bookmarkStart w:id="15" w:name="_Toc323221420"/>
+      <w:bookmarkStart w:id="16" w:name="_Toc323292979"/>
       <w:r>
         <w:rPr>
           <w:rStyle w:val="Rfrenceple"/>
@@ -106,20 +109,19 @@
         </w:rPr>
         <w:t>–</w:t>
       </w:r>
-      <w:bookmarkStart w:id="15" w:name="_Toc310856362"/>
-      <w:bookmarkStart w:id="16" w:name="_Toc317762140"/>
-      <w:bookmarkStart w:id="17" w:name="_Toc317762607"/>
-      <w:bookmarkStart w:id="18" w:name="_Toc317772898"/>
-      <w:bookmarkStart w:id="19" w:name="_Toc191639817"/>
-      <w:bookmarkStart w:id="20" w:name="_Toc191640025"/>
-      <w:bookmarkStart w:id="21" w:name="_Toc191640136"/>
-      <w:bookmarkStart w:id="22" w:name="_Toc321393146"/>
-      <w:bookmarkStart w:id="23" w:name="_Toc321393172"/>
-      <w:bookmarkStart w:id="24" w:name="_Toc321487250"/>
-      <w:bookmarkStart w:id="25" w:name="_Toc321487282"/>
-      <w:bookmarkStart w:id="26" w:name="_Toc322367499"/>
-      <w:bookmarkStart w:id="27" w:name="_Toc322426744"/>
-      <w:bookmarkEnd w:id="1"/>
+      <w:bookmarkStart w:id="17" w:name="_Toc310856362"/>
+      <w:bookmarkStart w:id="18" w:name="_Toc317762140"/>
+      <w:bookmarkStart w:id="19" w:name="_Toc317762607"/>
+      <w:bookmarkStart w:id="20" w:name="_Toc317772898"/>
+      <w:bookmarkStart w:id="21" w:name="_Toc191639817"/>
+      <w:bookmarkStart w:id="22" w:name="_Toc191640025"/>
+      <w:bookmarkStart w:id="23" w:name="_Toc191640136"/>
+      <w:bookmarkStart w:id="24" w:name="_Toc321393146"/>
+      <w:bookmarkStart w:id="25" w:name="_Toc321393172"/>
+      <w:bookmarkStart w:id="26" w:name="_Toc321487250"/>
+      <w:bookmarkStart w:id="27" w:name="_Toc321487282"/>
+      <w:bookmarkStart w:id="28" w:name="_Toc322367499"/>
+      <w:bookmarkStart w:id="29" w:name="_Toc322426744"/>
       <w:bookmarkEnd w:id="2"/>
       <w:bookmarkEnd w:id="3"/>
       <w:bookmarkEnd w:id="4"/>
@@ -133,6 +135,8 @@
       <w:bookmarkEnd w:id="12"/>
       <w:bookmarkEnd w:id="13"/>
       <w:bookmarkEnd w:id="14"/>
+      <w:bookmarkEnd w:id="15"/>
+      <w:bookmarkEnd w:id="16"/>
     </w:p>
     <w:p>
       <w:pPr>
@@ -145,7 +149,8 @@
           <w:szCs w:val="40"/>
         </w:rPr>
       </w:pPr>
-      <w:bookmarkStart w:id="28" w:name="_Toc323221421"/>
+      <w:bookmarkStart w:id="30" w:name="_Toc323221421"/>
+      <w:bookmarkStart w:id="31" w:name="_Toc323292980"/>
       <w:r>
         <w:rPr>
           <w:rStyle w:val="Rfrenceple"/>
@@ -164,7 +169,7 @@
         </w:rPr>
         <w:t xml:space="preserve"> 201</w:t>
       </w:r>
-      <w:bookmarkEnd w:id="15"/>
+      <w:bookmarkEnd w:id="17"/>
       <w:r>
         <w:rPr>
           <w:rStyle w:val="Rfrenceple"/>
@@ -174,8 +179,6 @@
         </w:rPr>
         <w:t>2</w:t>
       </w:r>
-      <w:bookmarkEnd w:id="16"/>
-      <w:bookmarkEnd w:id="17"/>
       <w:bookmarkEnd w:id="18"/>
       <w:bookmarkEnd w:id="19"/>
       <w:bookmarkEnd w:id="20"/>
@@ -187,6 +190,9 @@
       <w:bookmarkEnd w:id="26"/>
       <w:bookmarkEnd w:id="27"/>
       <w:bookmarkEnd w:id="28"/>
+      <w:bookmarkEnd w:id="29"/>
+      <w:bookmarkEnd w:id="30"/>
+      <w:bookmarkEnd w:id="31"/>
     </w:p>
     <w:p/>
     <w:p/>
@@ -225,6 +231,7 @@
             <w:pStyle w:val="En-ttedetabledesmatires"/>
             <w:rPr>
               <w:noProof/>
+              <w:sz w:val="22"/>
             </w:rPr>
           </w:pPr>
           <w:r>
@@ -278,7 +285,7 @@
               <w:lang w:val="fr-FR"/>
             </w:rPr>
           </w:pPr>
-          <w:hyperlink w:anchor="_Toc323221422" w:history="1">
+          <w:hyperlink w:anchor="_Toc323292981" w:history="1">
             <w:r>
               <w:rPr>
                 <w:rStyle w:val="Lienhypertexte"/>
@@ -301,7 +308,7 @@
               <w:rPr>
                 <w:webHidden/>
               </w:rPr>
-              <w:instrText xml:space="preserve"> PAGEREF _Toc323221422 \h </w:instrText>
+              <w:instrText xml:space="preserve"> PAGEREF _Toc323292981 \h </w:instrText>
             </w:r>
             <w:r>
               <w:rPr>
@@ -338,7 +345,7 @@
               <w:lang w:val="fr-FR"/>
             </w:rPr>
           </w:pPr>
-          <w:hyperlink w:anchor="_Toc323221423" w:history="1">
+          <w:hyperlink w:anchor="_Toc323292982" w:history="1">
             <w:r>
               <w:rPr>
                 <w:rStyle w:val="Lienhypertexte"/>
@@ -361,7 +368,7 @@
               <w:rPr>
                 <w:webHidden/>
               </w:rPr>
-              <w:instrText xml:space="preserve"> PAGEREF _Toc323221423 \h </w:instrText>
+              <w:instrText xml:space="preserve"> PAGEREF _Toc323292982 \h </w:instrText>
             </w:r>
             <w:r>
               <w:rPr>
@@ -389,6 +396,66 @@
           </w:hyperlink>
         </w:p>
         <w:p>
+          <w:pPr>
+            <w:pStyle w:val="TM1"/>
+            <w:rPr>
+              <w:rFonts w:eastAsiaTheme="minorEastAsia"/>
+              <w:color w:val="auto"/>
+              <w:sz w:val="22"/>
+              <w:lang w:val="fr-FR"/>
+            </w:rPr>
+          </w:pPr>
+          <w:hyperlink w:anchor="_Toc323292983" w:history="1">
+            <w:r>
+              <w:rPr>
+                <w:rStyle w:val="Lienhypertexte"/>
+              </w:rPr>
+              <w:t>Synthèse et préconisations</w:t>
+            </w:r>
+            <w:r>
+              <w:rPr>
+                <w:webHidden/>
+              </w:rPr>
+              <w:tab/>
+            </w:r>
+            <w:r>
+              <w:rPr>
+                <w:webHidden/>
+              </w:rPr>
+              <w:fldChar w:fldCharType="begin"/>
+            </w:r>
+            <w:r>
+              <w:rPr>
+                <w:webHidden/>
+              </w:rPr>
+              <w:instrText xml:space="preserve"> PAGEREF _Toc323292983 \h </w:instrText>
+            </w:r>
+            <w:r>
+              <w:rPr>
+                <w:webHidden/>
+              </w:rPr>
+            </w:r>
+            <w:r>
+              <w:rPr>
+                <w:webHidden/>
+              </w:rPr>
+              <w:fldChar w:fldCharType="separate"/>
+            </w:r>
+            <w:r>
+              <w:rPr>
+                <w:webHidden/>
+              </w:rPr>
+              <w:t>14</w:t>
+            </w:r>
+            <w:r>
+              <w:rPr>
+                <w:webHidden/>
+              </w:rPr>
+              <w:fldChar w:fldCharType="end"/>
+            </w:r>
+          </w:hyperlink>
+        </w:p>
+        <w:p>
           <w:r>
             <w:fldChar w:fldCharType="end"/>
           </w:r>
@@ -404,12 +471,12 @@
       <w:pPr>
         <w:pStyle w:val="Titre1"/>
       </w:pPr>
-      <w:bookmarkStart w:id="29" w:name="_Toc323221422"/>
+      <w:bookmarkStart w:id="32" w:name="_Toc323292981"/>
       <w:r>
         <w:lastRenderedPageBreak/>
         <w:t>Analyse des solutions</w:t>
       </w:r>
-      <w:bookmarkEnd w:id="29"/>
+      <w:bookmarkEnd w:id="32"/>
     </w:p>
     <w:p>
       <w:pPr>
@@ -594,19 +661,15 @@
           <w:rFonts w:cstheme="minorHAnsi"/>
           <w:sz w:val="24"/>
         </w:rPr>
-        <w:t xml:space="preserve">Au final, si on souhaite résumer la solution, on peut dire qu'elle peut convenir </w:t>
-      </w:r>
-      <w:proofErr w:type="spellStart"/>
-      <w:proofErr w:type="gramStart"/>
+        <w:t>Au final, si on souhaite résumer la solution, on p</w:t>
+      </w:r>
       <w:r>
         <w:rPr>
           <w:rFonts w:cstheme="minorHAnsi"/>
           <w:sz w:val="24"/>
         </w:rPr>
-        <w:t>a</w:t>
-      </w:r>
-      <w:proofErr w:type="spellEnd"/>
-      <w:proofErr w:type="gramEnd"/>
+        <w:t>eut dire qu'elle peut convenir à</w:t>
+      </w:r>
       <w:r>
         <w:rPr>
           <w:rFonts w:cstheme="minorHAnsi"/>
@@ -619,7 +682,14 @@
           <w:rFonts w:cstheme="minorHAnsi"/>
           <w:sz w:val="24"/>
         </w:rPr>
-        <w:t>ualifier de « machine à gaz »</w:t>
+        <w:t xml:space="preserve">ualifiée </w:t>
+      </w:r>
+      <w:r>
+        <w:rPr>
+          <w:rFonts w:cstheme="minorHAnsi"/>
+          <w:sz w:val="24"/>
+        </w:rPr>
+        <w:t>de « machine à gaz »</w:t>
       </w:r>
       <w:r>
         <w:rPr>
@@ -1079,7 +1149,35 @@
           <w:rFonts w:cstheme="minorHAnsi"/>
           <w:sz w:val="24"/>
         </w:rPr>
-        <w:t xml:space="preserve"> et l'organisation et la hiérarchisation des équipements supervisés, et la structuration sous forme de groupes, dynamiques ou non, ainsi que le monitoring distribué qui permet à une instance du logiciel de superviser en cascade d'autres instances sur d'autres serveurs. Tous ces éléments sont particulièrement bien pensés et adapté un contexte de supervision où de nombreux équipement sont présents et facilitent la tâche des utilisateurs. Cela en fait un produit de qualité et pensé pour une utilisation dans le milieu professionnel.</w:t>
+        <w:t xml:space="preserve"> et l'organisation et la hiérarchisation des équipements supervisés, et la structuration sous forme de groupes, dynamiques ou non, ainsi que le monitoring distribué qui permet à une instance du logiciel de superviser en cascade d'autres instances sur d'autres serveurs. Tous ces éléments sont particulièrement bien pensés et adapté</w:t>
+      </w:r>
+      <w:r>
+        <w:rPr>
+          <w:rFonts w:cstheme="minorHAnsi"/>
+          <w:sz w:val="24"/>
+        </w:rPr>
+        <w:t>s</w:t>
+      </w:r>
+      <w:r>
+        <w:rPr>
+          <w:rFonts w:cstheme="minorHAnsi"/>
+          <w:sz w:val="24"/>
+        </w:rPr>
+        <w:t xml:space="preserve"> </w:t>
+      </w:r>
+      <w:r>
+        <w:rPr>
+          <w:rFonts w:cstheme="minorHAnsi"/>
+          <w:sz w:val="24"/>
+        </w:rPr>
+        <w:t xml:space="preserve">à </w:t>
+      </w:r>
+      <w:r>
+        <w:rPr>
+          <w:rFonts w:cstheme="minorHAnsi"/>
+          <w:sz w:val="24"/>
+        </w:rPr>
+        <w:t>un contexte de supervision où de nombreux équipement sont présents et facilitent la tâche des utilisateurs. Cela en fait un produit de qualité et pensé pour une utilisation dans le milieu professionnel.</w:t>
       </w:r>
     </w:p>
     <w:p>
@@ -1113,7 +1211,49 @@
           <w:rFonts w:cstheme="minorHAnsi"/>
           <w:sz w:val="24"/>
         </w:rPr>
-        <w:t xml:space="preserve"> est aujourd'hui la solution utilisée dans l'entreprise. Bien que répondant à une majorité des besoins, on a pu s'apercevoir au fil du temps de certains défauts et limites, qui entraîne aujourd'hui cette étude qu'une migration soit sérieusement envisagée. On notera tout d'abord l'avenir incertain du produit : on ne connaît pas trop la direction que souhaite prendre la société propriétaire du produit et on a parfois l'impression qu'elle n'est elle-même pas encore décidée. De plus, on arrive aux limites de la solution concernant les performances sur de très grosses structures, quand le nombre d'équipements et de métriques à superviser est relativement important, comme c'est le cas actuellement. Enfin on retiendra le peu de modularité et le caractère entièrement propriétaire qui empêche tout développement personnel afin d'adapter le produit aux besoins.</w:t>
+        <w:t xml:space="preserve"> est aujourd'hui la solution utilisée dans l'entreprise. Bien que répondant à une majorité des besoins, on a pu s'apercevoir au fil du temps de certains défauts et limites, qui entraîne aujourd'hui cette étude </w:t>
+      </w:r>
+      <w:r>
+        <w:rPr>
+          <w:rFonts w:cstheme="minorHAnsi"/>
+          <w:sz w:val="24"/>
+        </w:rPr>
+        <w:t xml:space="preserve">afin </w:t>
+      </w:r>
+      <w:r>
+        <w:rPr>
+          <w:rFonts w:cstheme="minorHAnsi"/>
+          <w:sz w:val="24"/>
+        </w:rPr>
+        <w:t>qu'une migration soit sérieusement envisagée. On notera tout d'abord l'avenir incertain du produit : on ne connaît pas trop la direction que souhaite prendre la société propriétaire du produit et on</w:t>
+      </w:r>
+      <w:r>
+        <w:rPr>
+          <w:rFonts w:cstheme="minorHAnsi"/>
+          <w:sz w:val="24"/>
+        </w:rPr>
+        <w:t xml:space="preserve"> a parfois l'impression qu'</w:t>
+      </w:r>
+      <w:r>
+        <w:rPr>
+          <w:rFonts w:cstheme="minorHAnsi"/>
+          <w:sz w:val="24"/>
+        </w:rPr>
+        <w:t xml:space="preserve">elle-même </w:t>
+      </w:r>
+      <w:r>
+        <w:rPr>
+          <w:rFonts w:cstheme="minorHAnsi"/>
+          <w:sz w:val="24"/>
+        </w:rPr>
+        <w:t xml:space="preserve">ne s’est </w:t>
+      </w:r>
+      <w:r>
+        <w:rPr>
+          <w:rFonts w:cstheme="minorHAnsi"/>
+          <w:sz w:val="24"/>
+        </w:rPr>
+        <w:t>pas encore décidée. De plus, on arrive aux limites de la solution concernant les performances sur de très grosses structures, quand le nombre d'équipements et de métriques à superviser est relativement important, comme c'est le cas actuellement. Enfin on retiendra le peu de modularité et le caractère entièrement propriétaire qui empêche tout développement personnel afin d'adapter le produit aux besoins.</w:t>
       </w:r>
     </w:p>
     <w:p>
@@ -1735,6 +1875,137 @@
         </w:rPr>
         <w:t xml:space="preserve"> Il permet aussi de réaliser facilement du monitoring distribué et </w:t>
       </w:r>
+      <w:r>
+        <w:rPr>
+          <w:rStyle w:val="Emphaseintense"/>
+          <w:color w:val="auto"/>
+          <w:u w:val="none"/>
+        </w:rPr>
+        <w:t>agrégé</w:t>
+      </w:r>
+      <w:r>
+        <w:rPr>
+          <w:rStyle w:val="Emphaseintense"/>
+          <w:color w:val="auto"/>
+          <w:u w:val="none"/>
+        </w:rPr>
+        <w:t>.</w:t>
+      </w:r>
+    </w:p>
+    <w:p>
+      <w:pPr>
+        <w:rPr>
+          <w:rStyle w:val="Emphaseintense"/>
+          <w:color w:val="auto"/>
+          <w:u w:val="none"/>
+        </w:rPr>
+      </w:pPr>
+    </w:p>
+    <w:p>
+      <w:pPr>
+        <w:ind w:firstLine="708"/>
+        <w:rPr>
+          <w:rStyle w:val="Emphaseintense"/>
+          <w:color w:val="auto"/>
+          <w:u w:val="none"/>
+        </w:rPr>
+      </w:pPr>
+      <w:r>
+        <w:rPr>
+          <w:rStyle w:val="Emphaseintense"/>
+          <w:color w:val="auto"/>
+          <w:u w:val="none"/>
+        </w:rPr>
+        <w:t>Centreon se démarque aussi par la qualité et l’exhaustivité de son interface web, ce qui permet à un utilisateur même novice de pouvoir configurer et utiliser très facilement le logiciel, sans jamais à avoir à toucher aux fichiers</w:t>
+      </w:r>
+      <w:r>
+        <w:rPr>
+          <w:rStyle w:val="Emphaseintense"/>
+          <w:color w:val="auto"/>
+          <w:u w:val="none"/>
+        </w:rPr>
+        <w:t xml:space="preserve"> de configuration</w:t>
+      </w:r>
+      <w:r>
+        <w:rPr>
+          <w:rStyle w:val="Emphaseintense"/>
+          <w:color w:val="auto"/>
+          <w:u w:val="none"/>
+        </w:rPr>
+        <w:t>.</w:t>
+      </w:r>
+    </w:p>
+    <w:p>
+      <w:pPr>
+        <w:ind w:firstLine="708"/>
+        <w:rPr>
+          <w:rStyle w:val="Emphaseintense"/>
+          <w:color w:val="auto"/>
+          <w:u w:val="none"/>
+        </w:rPr>
+      </w:pPr>
+    </w:p>
+    <w:p>
+      <w:pPr>
+        <w:ind w:firstLine="708"/>
+        <w:rPr>
+          <w:rStyle w:val="Emphaseintense"/>
+          <w:color w:val="auto"/>
+          <w:u w:val="none"/>
+        </w:rPr>
+      </w:pPr>
+      <w:r>
+        <w:rPr>
+          <w:rStyle w:val="Emphaseintense"/>
+          <w:color w:val="auto"/>
+          <w:u w:val="none"/>
+        </w:rPr>
+        <w:t>Le domaine où</w:t>
+      </w:r>
+      <w:r>
+        <w:rPr>
+          <w:rStyle w:val="Emphaseintense"/>
+          <w:color w:val="auto"/>
+          <w:u w:val="none"/>
+        </w:rPr>
+        <w:t xml:space="preserve"> cette solution excelle est sa modularité. En effet, le concept de plugins y est très présent et permet à la communauté de développer et de proposer des fonctionnalités annexes répondant aux besoins de chacun, même si un bon nombre de fonctionnalités sont déjà intégrés de base.</w:t>
+      </w:r>
+    </w:p>
+    <w:p>
+      <w:pPr>
+        <w:ind w:firstLine="708"/>
+        <w:rPr>
+          <w:rStyle w:val="Emphaseintense"/>
+          <w:color w:val="auto"/>
+          <w:u w:val="none"/>
+        </w:rPr>
+      </w:pPr>
+    </w:p>
+    <w:p>
+      <w:pPr>
+        <w:ind w:firstLine="708"/>
+        <w:rPr>
+          <w:rStyle w:val="Emphaseintense"/>
+          <w:color w:val="auto"/>
+          <w:u w:val="none"/>
+        </w:rPr>
+      </w:pPr>
+      <w:r>
+        <w:rPr>
+          <w:rStyle w:val="Emphaseintense"/>
+          <w:color w:val="auto"/>
+          <w:u w:val="none"/>
+        </w:rPr>
+        <w:t>Aujourd’hui, Centreon est vu, peut-être à tort, comme une solution complète intégrant à la fois l’ordonnanceur, qui est le cœur du logiciel, et l’interface Web. En réalité, Centreon était au départ u</w:t>
+      </w:r>
+      <w:r>
+        <w:rPr>
+          <w:rStyle w:val="Emphaseintense"/>
+          <w:color w:val="auto"/>
+          <w:u w:val="none"/>
+        </w:rPr>
+        <w:t xml:space="preserve">ne interface qui se greffait sur le cœur de </w:t>
+      </w:r>
       <w:proofErr w:type="spellStart"/>
       <w:r>
         <w:rPr>
@@ -1742,7 +2013,7 @@
           <w:color w:val="auto"/>
           <w:u w:val="none"/>
         </w:rPr>
-        <w:t>aggrégé</w:t>
+        <w:t>Nagios</w:t>
       </w:r>
       <w:proofErr w:type="spellEnd"/>
       <w:r>
@@ -1751,17 +2022,70 @@
           <w:color w:val="auto"/>
           <w:u w:val="none"/>
         </w:rPr>
-        <w:t>.</w:t>
-      </w:r>
-    </w:p>
-    <w:p>
-      <w:pPr>
-        <w:rPr>
-          <w:rStyle w:val="Emphaseintense"/>
-          <w:color w:val="auto"/>
-          <w:u w:val="none"/>
-        </w:rPr>
-      </w:pPr>
+        <w:t xml:space="preserve"> et proposait donc une alternative à l’interface de ce dernier, jugé pas assez user-</w:t>
+      </w:r>
+      <w:proofErr w:type="spellStart"/>
+      <w:r>
+        <w:rPr>
+          <w:rStyle w:val="Emphaseintense"/>
+          <w:color w:val="auto"/>
+          <w:u w:val="none"/>
+        </w:rPr>
+        <w:t>friendly</w:t>
+      </w:r>
+      <w:proofErr w:type="spellEnd"/>
+      <w:r>
+        <w:rPr>
+          <w:rStyle w:val="Emphaseintense"/>
+          <w:color w:val="auto"/>
+          <w:u w:val="none"/>
+        </w:rPr>
+        <w:t xml:space="preserve"> </w:t>
+      </w:r>
+      <w:r>
+        <w:rPr>
+          <w:rStyle w:val="Emphaseintense"/>
+          <w:color w:val="auto"/>
+          <w:u w:val="none"/>
+        </w:rPr>
+        <w:t xml:space="preserve">et qui ne permet pas de configuration. Depuis, le projet a évolué, et Centreon propose maintenant son propre cœur, qui est en réalité un </w:t>
+      </w:r>
+      <w:proofErr w:type="spellStart"/>
+      <w:r>
+        <w:rPr>
+          <w:rStyle w:val="Emphaseintense"/>
+          <w:color w:val="auto"/>
+          <w:u w:val="none"/>
+        </w:rPr>
+        <w:t>fork</w:t>
+      </w:r>
+      <w:proofErr w:type="spellEnd"/>
+      <w:r>
+        <w:rPr>
+          <w:rStyle w:val="Emphaseintense"/>
+          <w:color w:val="auto"/>
+          <w:u w:val="none"/>
+        </w:rPr>
+        <w:t xml:space="preserve"> du cœur de </w:t>
+      </w:r>
+      <w:proofErr w:type="spellStart"/>
+      <w:r>
+        <w:rPr>
+          <w:rStyle w:val="Emphaseintense"/>
+          <w:color w:val="auto"/>
+          <w:u w:val="none"/>
+        </w:rPr>
+        <w:t>Nagios</w:t>
+      </w:r>
+      <w:proofErr w:type="spellEnd"/>
+      <w:r>
+        <w:rPr>
+          <w:rStyle w:val="Emphaseintense"/>
+          <w:color w:val="auto"/>
+          <w:u w:val="none"/>
+        </w:rPr>
+        <w:t>. Ainsi, on a toujours le choix d’utiliser Centreon avec l’un ou l’autre cœur, ce qui engrange encore plus de modularité et d’adaptabilité.</w:t>
+      </w:r>
     </w:p>
     <w:p>
       <w:pPr>
@@ -1772,184 +2096,6 @@
           <w:u w:val="none"/>
         </w:rPr>
       </w:pPr>
-      <w:r>
-        <w:rPr>
-          <w:rStyle w:val="Emphaseintense"/>
-          <w:color w:val="auto"/>
-          <w:u w:val="none"/>
-        </w:rPr>
-        <w:t>Centreon se démarque aussi par la qualité et l’exhaustivité de son interface web, ce qui permet à un utilisateur même novice de pouvoir configurer et utiliser très facilement le logiciel, sans jamais à avoir à toucher aux fichiers</w:t>
-      </w:r>
-      <w:r>
-        <w:rPr>
-          <w:rStyle w:val="Emphaseintense"/>
-          <w:color w:val="auto"/>
-          <w:u w:val="none"/>
-        </w:rPr>
-        <w:t xml:space="preserve"> de configuration</w:t>
-      </w:r>
-      <w:r>
-        <w:rPr>
-          <w:rStyle w:val="Emphaseintense"/>
-          <w:color w:val="auto"/>
-          <w:u w:val="none"/>
-        </w:rPr>
-        <w:t>.</w:t>
-      </w:r>
-    </w:p>
-    <w:p>
-      <w:pPr>
-        <w:ind w:firstLine="708"/>
-        <w:rPr>
-          <w:rStyle w:val="Emphaseintense"/>
-          <w:color w:val="auto"/>
-          <w:u w:val="none"/>
-        </w:rPr>
-      </w:pPr>
-    </w:p>
-    <w:p>
-      <w:pPr>
-        <w:ind w:firstLine="708"/>
-        <w:rPr>
-          <w:rStyle w:val="Emphaseintense"/>
-          <w:color w:val="auto"/>
-          <w:u w:val="none"/>
-        </w:rPr>
-      </w:pPr>
-      <w:r>
-        <w:rPr>
-          <w:rStyle w:val="Emphaseintense"/>
-          <w:color w:val="auto"/>
-          <w:u w:val="none"/>
-        </w:rPr>
-        <w:t>Le domaine ou cette solution excelle est sa modularité. En effet, le concept de plugins y est très présent et permet à la communauté de développer et de proposer des fonctionnalités annexes répondant aux besoins de chacun, même si un bon nombre de fonctionnalités sont déjà intégrés de base.</w:t>
-      </w:r>
-    </w:p>
-    <w:p>
-      <w:pPr>
-        <w:ind w:firstLine="708"/>
-        <w:rPr>
-          <w:rStyle w:val="Emphaseintense"/>
-          <w:color w:val="auto"/>
-          <w:u w:val="none"/>
-        </w:rPr>
-      </w:pPr>
-    </w:p>
-    <w:p>
-      <w:pPr>
-        <w:ind w:firstLine="708"/>
-        <w:rPr>
-          <w:rStyle w:val="Emphaseintense"/>
-          <w:color w:val="auto"/>
-          <w:u w:val="none"/>
-        </w:rPr>
-      </w:pPr>
-      <w:r>
-        <w:rPr>
-          <w:rStyle w:val="Emphaseintense"/>
-          <w:color w:val="auto"/>
-          <w:u w:val="none"/>
-        </w:rPr>
-        <w:t>Aujourd’hui, Centreon est vu, peut-être à tort, comme une solution complète intégrant à la fois l’ordonnanceur, qui est le cœur du logiciel, et l’interface Web. En réalité, Centreon était au départ u</w:t>
-      </w:r>
-      <w:r>
-        <w:rPr>
-          <w:rStyle w:val="Emphaseintense"/>
-          <w:color w:val="auto"/>
-          <w:u w:val="none"/>
-        </w:rPr>
-        <w:t xml:space="preserve">ne interface qui se greffait sur le cœur de </w:t>
-      </w:r>
-      <w:proofErr w:type="spellStart"/>
-      <w:r>
-        <w:rPr>
-          <w:rStyle w:val="Emphaseintense"/>
-          <w:color w:val="auto"/>
-          <w:u w:val="none"/>
-        </w:rPr>
-        <w:t>Nagios</w:t>
-      </w:r>
-      <w:proofErr w:type="spellEnd"/>
-      <w:r>
-        <w:rPr>
-          <w:rStyle w:val="Emphaseintense"/>
-          <w:color w:val="auto"/>
-          <w:u w:val="none"/>
-        </w:rPr>
-        <w:t xml:space="preserve"> et proposait donc une alternative à l’interface de ce dernier, jugé pas assez user-</w:t>
-      </w:r>
-      <w:proofErr w:type="spellStart"/>
-      <w:r>
-        <w:rPr>
-          <w:rStyle w:val="Emphaseintense"/>
-          <w:color w:val="auto"/>
-          <w:u w:val="none"/>
-        </w:rPr>
-        <w:t>friendly</w:t>
-      </w:r>
-      <w:proofErr w:type="spellEnd"/>
-      <w:r>
-        <w:rPr>
-          <w:rStyle w:val="Emphaseintense"/>
-          <w:color w:val="auto"/>
-          <w:u w:val="none"/>
-        </w:rPr>
-        <w:t xml:space="preserve"> </w:t>
-      </w:r>
-      <w:r>
-        <w:rPr>
-          <w:rStyle w:val="Emphaseintense"/>
-          <w:color w:val="auto"/>
-          <w:u w:val="none"/>
-        </w:rPr>
-        <w:t xml:space="preserve">et qui ne permet pas de configuration. Depuis, le projet a évolué, et Centreon propose maintenant son propre cœur, qui est en réalité un </w:t>
-      </w:r>
-      <w:proofErr w:type="spellStart"/>
-      <w:r>
-        <w:rPr>
-          <w:rStyle w:val="Emphaseintense"/>
-          <w:color w:val="auto"/>
-          <w:u w:val="none"/>
-        </w:rPr>
-        <w:t>fork</w:t>
-      </w:r>
-      <w:proofErr w:type="spellEnd"/>
-      <w:r>
-        <w:rPr>
-          <w:rStyle w:val="Emphaseintense"/>
-          <w:color w:val="auto"/>
-          <w:u w:val="none"/>
-        </w:rPr>
-        <w:t xml:space="preserve"> du cœur de </w:t>
-      </w:r>
-      <w:proofErr w:type="spellStart"/>
-      <w:r>
-        <w:rPr>
-          <w:rStyle w:val="Emphaseintense"/>
-          <w:color w:val="auto"/>
-          <w:u w:val="none"/>
-        </w:rPr>
-        <w:t>Nagios</w:t>
-      </w:r>
-      <w:proofErr w:type="spellEnd"/>
-      <w:r>
-        <w:rPr>
-          <w:rStyle w:val="Emphaseintense"/>
-          <w:color w:val="auto"/>
-          <w:u w:val="none"/>
-        </w:rPr>
-        <w:t>. Ainsi, on a toujours le choix d’utiliser Centreon avec l’un ou l’autre cœur, ce qui engrange encore plus de modularité et d’adaptabilité.</w:t>
-      </w:r>
-    </w:p>
-    <w:p>
-      <w:pPr>
-        <w:ind w:firstLine="708"/>
-        <w:rPr>
-          <w:rStyle w:val="Emphaseintense"/>
-          <w:color w:val="auto"/>
-          <w:u w:val="none"/>
-        </w:rPr>
-      </w:pPr>
     </w:p>
     <w:p>
       <w:pPr>
@@ -1985,7 +2131,19 @@
           <w:sz w:val="24"/>
         </w:rPr>
         <w:tab/>
-        <w:t>On notera enfin que Centreon est de plus en plus utilisé et soutenu par la communauté du libre et est en pleine expansion. Cette solution semble donc prometteuse et ne risque pour l’instant pas de s’éteindre. De plus, il existe un support payant qui semble complet et plutôt réactif.</w:t>
+        <w:t xml:space="preserve">On notera enfin que Centreon est de plus en plus utilisé et soutenu par la communauté du libre et est en pleine expansion. Cette solution semble donc prometteuse </w:t>
+      </w:r>
+      <w:r>
+        <w:rPr>
+          <w:sz w:val="24"/>
+        </w:rPr>
+        <w:t xml:space="preserve">et ne risque pas pour l’instant </w:t>
+      </w:r>
+      <w:r>
+        <w:rPr>
+          <w:sz w:val="24"/>
+        </w:rPr>
+        <w:t>de s’éteindre. De plus, il existe un support payant qui semble complet et plutôt réactif.</w:t>
       </w:r>
     </w:p>
     <w:p>
@@ -2671,18 +2829,16 @@
           <w:color w:val="auto"/>
           <w:u w:val="none"/>
         </w:rPr>
-        <w:t xml:space="preserve">. Il existe aussi un support payant, ce qui permet d’être soutenu lorsque la place qu’occupe la solution dans l’entreprise est centrale et critique. Enfin, même s’il est payant, il reste très bon marché comparé aux solutions professionnelles de supervision </w:t>
-      </w:r>
-      <w:proofErr w:type="gramStart"/>
-      <w:r>
-        <w:rPr>
-          <w:rStyle w:val="Emphaseintense"/>
-          <w:color w:val="auto"/>
-          <w:u w:val="none"/>
-        </w:rPr>
-        <w:t>tel</w:t>
-      </w:r>
-      <w:proofErr w:type="gramEnd"/>
+        <w:t>. Il existe aussi un support payant, ce qui permet d’être soutenu lorsque la place qu’occupe la solution dans l’entreprise est centrale et critique. Enfin, même s’il est payant, il reste très bon marché comparé aux solutions professionnelles de supervision tel</w:t>
+      </w:r>
+      <w:r>
+        <w:rPr>
+          <w:rStyle w:val="Emphaseintense"/>
+          <w:color w:val="auto"/>
+          <w:u w:val="none"/>
+        </w:rPr>
+        <w:t>les</w:t>
+      </w:r>
       <w:r>
         <w:rPr>
           <w:rStyle w:val="Emphaseintense"/>
@@ -3247,11 +3403,11 @@
       <w:pPr>
         <w:pStyle w:val="Titre1"/>
       </w:pPr>
-      <w:bookmarkStart w:id="30" w:name="_Toc323221423"/>
+      <w:bookmarkStart w:id="33" w:name="_Toc323292982"/>
       <w:r>
         <w:t>Tableau comparatif</w:t>
       </w:r>
-      <w:bookmarkEnd w:id="30"/>
+      <w:bookmarkEnd w:id="33"/>
     </w:p>
     <w:p>
       <w:pPr>
@@ -4216,9 +4372,11 @@
       <w:pPr>
         <w:pStyle w:val="Titre1"/>
       </w:pPr>
+      <w:bookmarkStart w:id="34" w:name="_Toc323292983"/>
       <w:r>
         <w:t>Synthèse et préconisations</w:t>
       </w:r>
+      <w:bookmarkEnd w:id="34"/>
     </w:p>
     <w:p>
       <w:pPr>
@@ -4262,7 +4420,15 @@
           <w:color w:val="auto"/>
           <w:u w:val="none"/>
         </w:rPr>
-        <w:t>L’étude comparative réalisées à l’aide de diverses documentations plus ou moins sérieuses, divers avis plus ou moins objectif</w:t>
+        <w:t>L’étude comparative réalisée</w:t>
+      </w:r>
+      <w:r>
+        <w:rPr>
+          <w:rStyle w:val="Emphaseintense"/>
+          <w:color w:val="auto"/>
+          <w:u w:val="none"/>
+        </w:rPr>
+        <w:t xml:space="preserve"> à l’aide de diverses documentations plus ou moins sérieuses, divers avis plus ou moins objectif</w:t>
       </w:r>
       <w:r>
         <w:rPr>
@@ -5099,6 +5265,8 @@
           <w:rStyle w:val="Emphaseintense"/>
         </w:rPr>
       </w:pPr>
+      <w:bookmarkStart w:id="35" w:name="_GoBack"/>
+      <w:bookmarkEnd w:id="35"/>
     </w:p>
     <w:p>
       <w:pPr>
@@ -5304,7 +5472,23 @@
           <w:color w:val="auto"/>
           <w:u w:val="none"/>
         </w:rPr>
-        <w:t xml:space="preserve"> son utilisation </w:t>
+        <w:t xml:space="preserve"> son utilisation</w:t>
+      </w:r>
+      <w:r>
+        <w:rPr>
+          <w:rStyle w:val="Emphaseintense"/>
+          <w:color w:val="auto"/>
+          <w:u w:val="none"/>
+        </w:rPr>
+        <w:t>,</w:t>
+      </w:r>
+      <w:r>
+        <w:rPr>
+          <w:rStyle w:val="Emphaseintense"/>
+          <w:color w:val="auto"/>
+          <w:u w:val="none"/>
+        </w:rPr>
+        <w:t xml:space="preserve"> </w:t>
       </w:r>
       <w:r>
         <w:rPr>
@@ -5336,7 +5520,23 @@
           <w:color w:val="auto"/>
           <w:u w:val="none"/>
         </w:rPr>
-        <w:t xml:space="preserve"> occupe une place centrale et critique dangereuse. Ainsi, mieux vaut effectuer cette migration maintenant, plutôt qu’à un moment où celle-ci devra se faire dans de mauvaises conditions dû à l’urgence de </w:t>
+        <w:t xml:space="preserve"> occupe une place centrale et critique</w:t>
+      </w:r>
+      <w:r>
+        <w:rPr>
+          <w:rStyle w:val="Emphaseintense"/>
+          <w:color w:val="auto"/>
+          <w:u w:val="none"/>
+        </w:rPr>
+        <w:t>,</w:t>
+      </w:r>
+      <w:r>
+        <w:rPr>
+          <w:rStyle w:val="Emphaseintense"/>
+          <w:color w:val="auto"/>
+          <w:u w:val="none"/>
+        </w:rPr>
+        <w:t xml:space="preserve"> dangereuse. Ainsi, mieux vaut effectuer cette migration maintenant, plutôt qu’à un moment où celle-ci devra se faire dans de mauvaises conditions dû à l’urgence de </w:t>
       </w:r>
       <w:r>
         <w:rPr>
@@ -5373,7 +5573,6 @@
           <w:u w:val="none"/>
         </w:rPr>
       </w:pPr>
-      <w:bookmarkStart w:id="31" w:name="_GoBack"/>
       <w:r>
         <w:rPr>
           <w:rStyle w:val="Emphaseintense"/>
@@ -5436,16 +5635,7 @@
           <w:color w:val="auto"/>
           <w:u w:val="none"/>
         </w:rPr>
-        <w:t xml:space="preserve"> </w:t>
-      </w:r>
-      <w:bookmarkEnd w:id="31"/>
-      <w:r>
-        <w:rPr>
-          <w:rStyle w:val="Emphaseintense"/>
-          <w:color w:val="auto"/>
-          <w:u w:val="none"/>
-        </w:rPr>
-        <w:t>lorsqu’il s’agit de superviser de nombreux équipements et de nombreuses métriques. Certes on a bien compris qu’</w:t>
+        <w:t xml:space="preserve"> lorsqu’il s’agit de superviser de nombreux équipements et de nombreuses métriques. Certes on a bien compris qu’</w:t>
       </w:r>
       <w:proofErr w:type="spellStart"/>
       <w:r>
@@ -6230,7 +6420,7 @@
         <w:sz w:val="18"/>
         <w:szCs w:val="18"/>
       </w:rPr>
-      <w:t>9</w:t>
+      <w:t>15</w:t>
     </w:r>
     <w:r>
       <w:rPr>
@@ -14472,7 +14662,7 @@
 </file>
 
 <file path=customXml/itemProps1.xml><?xml version="1.0" encoding="utf-8"?>
-<ds:datastoreItem xmlns:ds="http://schemas.openxmlformats.org/officeDocument/2006/customXml" ds:itemID="{C4F24F8C-90F1-43A0-8D19-CFF9E284AADD}">
+<ds:datastoreItem xmlns:ds="http://schemas.openxmlformats.org/officeDocument/2006/customXml" ds:itemID="{82C059FE-9867-4902-8335-C9741005FCF4}">
   <ds:schemaRefs>
     <ds:schemaRef ds:uri="http://schemas.openxmlformats.org/officeDocument/2006/bibliography"/>
   </ds:schemaRefs>

</xml_diff>